<commit_message>
Updated with new screenshot. Added missing text to document.
</commit_message>
<xml_diff>
--- a/Fibonacci/[CEN 4802C] Software Int Config and Test  - Assignment 2.docx
+++ b/Fibonacci/[CEN 4802C] Software Int Config and Test  - Assignment 2.docx
@@ -259,7 +259,6 @@
         <w:placeholder>
           <w:docPart w:val="A37ACD3422C140608E0DAF64FA061CE4"/>
         </w:placeholder>
-        <w:showingPlcHdr/>
         <w15:color w:val="3366FF"/>
       </w:sdtPr>
       <w:sdtEndPr>
@@ -280,9 +279,8 @@
           <w:r>
             <w:rPr>
               <w:rStyle w:val="Style1"/>
-              <w:color w:val="A6A6A6" w:themeColor="background1" w:themeShade="A6"/>
-            </w:rPr>
-            <w:t>Your Course Number and Course Name Here</w:t>
+            </w:rPr>
+            <w:t>CEN 4802C – Software Integration, Configuration, and Testing</w:t>
           </w:r>
         </w:p>
       </w:sdtContent>
@@ -700,7 +698,6 @@
         <w:placeholder>
           <w:docPart w:val="B57237D573AA44AD984047D6DB878A0A"/>
         </w:placeholder>
-        <w:showingPlcHdr/>
         <w15:color w:val="3366FF"/>
       </w:sdtPr>
       <w:sdtEndPr>
@@ -713,96 +710,107 @@
       <w:sdtContent>
         <w:p>
           <w:pPr>
-            <w:rPr>
-              <w:rStyle w:val="PlaceholderText"/>
-              <w:rFonts w:ascii="Segoe UI" w:hAnsi="Segoe UI" w:cs="Segoe UI"/>
-            </w:rPr>
+            <w:keepNext/>
+            <w:jc w:val="center"/>
           </w:pPr>
           <w:r>
             <w:rPr>
-              <w:rStyle w:val="Style1"/>
-            </w:rPr>
-            <w:t xml:space="preserve">        </w:t>
-          </w:r>
-          <w:r>
-            <w:rPr>
-              <w:rStyle w:val="PlaceholderText"/>
-              <w:rFonts w:ascii="Segoe UI" w:hAnsi="Segoe UI" w:cs="Segoe UI"/>
-            </w:rPr>
-            <w:t>The validation of data should be anywhere from 2-5 sentences.</w:t>
+              <w:noProof/>
+            </w:rPr>
+            <w:drawing>
+              <wp:inline distT="0" distB="0" distL="0" distR="0" wp14:anchorId="002A9E95" wp14:editId="28BD0FCF">
+                <wp:extent cx="6400800" cy="3783965"/>
+                <wp:effectExtent l="133350" t="114300" r="133350" b="159385"/>
+                <wp:docPr id="1869162755" name="Picture 1" descr="A screenshot of a computer program&#10;&#10;Description automatically generated with medium confidence"/>
+                <wp:cNvGraphicFramePr>
+                  <a:graphicFrameLocks xmlns:a="http://schemas.openxmlformats.org/drawingml/2006/main" noChangeAspect="1"/>
+                </wp:cNvGraphicFramePr>
+                <a:graphic xmlns:a="http://schemas.openxmlformats.org/drawingml/2006/main">
+                  <a:graphicData uri="http://schemas.openxmlformats.org/drawingml/2006/picture">
+                    <pic:pic xmlns:pic="http://schemas.openxmlformats.org/drawingml/2006/picture">
+                      <pic:nvPicPr>
+                        <pic:cNvPr id="1869162755" name="Picture 1" descr="A screenshot of a computer program&#10;&#10;Description automatically generated with medium confidence"/>
+                        <pic:cNvPicPr/>
+                      </pic:nvPicPr>
+                      <pic:blipFill>
+                        <a:blip r:embed="rId8"/>
+                        <a:stretch>
+                          <a:fillRect/>
+                        </a:stretch>
+                      </pic:blipFill>
+                      <pic:spPr>
+                        <a:xfrm>
+                          <a:off x="0" y="0"/>
+                          <a:ext cx="6400800" cy="3783965"/>
+                        </a:xfrm>
+                        <a:prstGeom prst="rect">
+                          <a:avLst/>
+                        </a:prstGeom>
+                        <a:solidFill>
+                          <a:srgbClr val="FFFFFF">
+                            <a:shade val="85000"/>
+                          </a:srgbClr>
+                        </a:solidFill>
+                        <a:ln w="88900" cap="sq">
+                          <a:solidFill>
+                            <a:srgbClr val="FFFFFF"/>
+                          </a:solidFill>
+                          <a:miter lim="800000"/>
+                        </a:ln>
+                        <a:effectLst>
+                          <a:outerShdw blurRad="55000" dist="18000" dir="5400000" algn="tl" rotWithShape="0">
+                            <a:srgbClr val="000000">
+                              <a:alpha val="40000"/>
+                            </a:srgbClr>
+                          </a:outerShdw>
+                        </a:effectLst>
+                        <a:scene3d>
+                          <a:camera prst="orthographicFront"/>
+                          <a:lightRig rig="twoPt" dir="t">
+                            <a:rot lat="0" lon="0" rev="7200000"/>
+                          </a:lightRig>
+                        </a:scene3d>
+                        <a:sp3d>
+                          <a:bevelT w="25400" h="19050"/>
+                          <a:contourClr>
+                            <a:srgbClr val="FFFFFF"/>
+                          </a:contourClr>
+                        </a:sp3d>
+                      </pic:spPr>
+                    </pic:pic>
+                  </a:graphicData>
+                </a:graphic>
+              </wp:inline>
+            </w:drawing>
           </w:r>
         </w:p>
         <w:p>
           <w:pPr>
-            <w:rPr>
-              <w:rStyle w:val="PlaceholderText"/>
-              <w:rFonts w:ascii="Segoe UI" w:hAnsi="Segoe UI" w:cs="Segoe UI"/>
-            </w:rPr>
+            <w:pStyle w:val="Caption"/>
           </w:pPr>
           <w:r>
-            <w:rPr>
-              <w:rStyle w:val="PlaceholderText"/>
-              <w:rFonts w:ascii="Segoe UI" w:hAnsi="Segoe UI" w:cs="Segoe UI"/>
-            </w:rPr>
-            <w:t xml:space="preserve">       </w:t>
-          </w:r>
-          <w:r>
-            <w:rPr>
-              <w:rStyle w:val="PlaceholderText"/>
-              <w:rFonts w:ascii="Segoe UI" w:hAnsi="Segoe UI" w:cs="Segoe UI"/>
-            </w:rPr>
-            <w:t xml:space="preserve">  </w:t>
-          </w:r>
-          <w:r>
-            <w:rPr>
-              <w:rStyle w:val="PlaceholderText"/>
-              <w:rFonts w:ascii="Segoe UI" w:hAnsi="Segoe UI" w:cs="Segoe UI"/>
-            </w:rPr>
-            <w:t>Answer ALL of the questions listed in the lab report rubric provided.</w:t>
+            <w:t xml:space="preserve">Figure </w:t>
+          </w:r>
+          <w:fldSimple w:instr=" SEQ Figure \* ARABIC ">
+            <w:r>
+              <w:rPr>
+                <w:noProof/>
+              </w:rPr>
+              <w:t>1</w:t>
+            </w:r>
+          </w:fldSimple>
+          <w:r>
+            <w:t xml:space="preserve"> - Screenshot of successful calculation of the Fibonacci sequence.</w:t>
           </w:r>
         </w:p>
+        <w:p/>
+        <w:p/>
         <w:p>
           <w:pPr>
             <w:rPr>
-              <w:rStyle w:val="PlaceholderText"/>
-              <w:rFonts w:ascii="Segoe UI" w:hAnsi="Segoe UI" w:cs="Segoe UI"/>
+              <w:rFonts w:ascii="Yu Gothic UI Semilight" w:eastAsia="Yu Gothic UI Semilight" w:hAnsi="Yu Gothic UI Semilight"/>
             </w:rPr>
           </w:pPr>
-          <w:r>
-            <w:rPr>
-              <w:rStyle w:val="PlaceholderText"/>
-              <w:rFonts w:ascii="Segoe UI" w:hAnsi="Segoe UI" w:cs="Segoe UI"/>
-            </w:rPr>
-            <w:t xml:space="preserve">        </w:t>
-          </w:r>
-          <w:r>
-            <w:rPr>
-              <w:rStyle w:val="PlaceholderText"/>
-              <w:rFonts w:ascii="Segoe UI" w:hAnsi="Segoe UI" w:cs="Segoe UI"/>
-            </w:rPr>
-            <w:t xml:space="preserve"> </w:t>
-          </w:r>
-          <w:r>
-            <w:rPr>
-              <w:rStyle w:val="PlaceholderText"/>
-              <w:rFonts w:ascii="Segoe UI" w:hAnsi="Segoe UI" w:cs="Segoe UI"/>
-            </w:rPr>
-            <w:t>Include all pictures mentioned in the lab report rubric provided.</w:t>
-          </w:r>
-        </w:p>
-        <w:p>
-          <w:pPr>
-            <w:rPr>
-              <w:rFonts w:ascii="Yu Gothic UI Semilight" w:eastAsia="Yu Gothic UI Semilight" w:hAnsi="Yu Gothic UI Semilight"/>
-            </w:rPr>
-          </w:pPr>
-          <w:r>
-            <w:rPr>
-              <w:rStyle w:val="PlaceholderText"/>
-              <w:rFonts w:ascii="Segoe UI" w:hAnsi="Segoe UI" w:cs="Segoe UI"/>
-            </w:rPr>
-            <w:t xml:space="preserve">         Reference the lecture slides or book if needed.</w:t>
-          </w:r>
         </w:p>
       </w:sdtContent>
     </w:sdt>
@@ -870,7 +878,7 @@
     </w:p>
     <w:p/>
     <w:sectPr>
-      <w:footerReference w:type="default" r:id="rId8"/>
+      <w:footerReference w:type="default" r:id="rId9"/>
       <w:pgSz w:w="12240" w:h="15840"/>
       <w:pgMar w:top="1080" w:right="1080" w:bottom="1080" w:left="1080" w:header="720" w:footer="720" w:gutter="0"/>
       <w:cols w:space="720"/>
@@ -2210,6 +2218,26 @@
       <w:u w:val="single"/>
     </w:rPr>
   </w:style>
+  <w:style w:type="paragraph" w:styleId="Caption">
+    <w:name w:val="caption"/>
+    <w:basedOn w:val="Normal"/>
+    <w:next w:val="Normal"/>
+    <w:uiPriority w:val="35"/>
+    <w:semiHidden/>
+    <w:unhideWhenUsed/>
+    <w:qFormat/>
+    <w:rsid w:val="008922E3"/>
+    <w:pPr>
+      <w:spacing w:after="200" w:line="240" w:lineRule="auto"/>
+    </w:pPr>
+    <w:rPr>
+      <w:i/>
+      <w:iCs/>
+      <w:color w:val="44546A" w:themeColor="text2"/>
+      <w:sz w:val="18"/>
+      <w:szCs w:val="18"/>
+    </w:rPr>
+  </w:style>
 </w:styles>
 </file>
 
@@ -2753,6 +2781,7 @@
     <w:rsid w:val="00A512A1"/>
     <w:rsid w:val="00D73D02"/>
     <w:rsid w:val="00DA165C"/>
+    <w:rsid w:val="00E574D4"/>
   </w:rsids>
   <m:mathPr>
     <m:mathFont m:val="Cambria Math"/>

</xml_diff>

<commit_message>
Updated with new screenshot. Screenshot shows Main class added to GitHub repo.
</commit_message>
<xml_diff>
--- a/Fibonacci/[CEN 4802C] Software Int Config and Test  - Assignment 2.docx
+++ b/Fibonacci/[CEN 4802C] Software Int Config and Test  - Assignment 2.docx
@@ -787,6 +787,140 @@
         <w:p>
           <w:pPr>
             <w:pStyle w:val="Caption"/>
+            <w:jc w:val="center"/>
+          </w:pPr>
+          <w:r>
+            <w:t xml:space="preserve">Figure </w:t>
+          </w:r>
+          <w:r>
+            <w:fldChar w:fldCharType="begin"/>
+          </w:r>
+          <w:r>
+            <w:instrText xml:space="preserve"> SEQ Figure \* ARABIC </w:instrText>
+          </w:r>
+          <w:r>
+            <w:fldChar w:fldCharType="separate"/>
+          </w:r>
+          <w:r>
+            <w:rPr>
+              <w:noProof/>
+            </w:rPr>
+            <w:t>1</w:t>
+          </w:r>
+          <w:r>
+            <w:rPr>
+              <w:noProof/>
+            </w:rPr>
+            <w:fldChar w:fldCharType="end"/>
+          </w:r>
+          <w:r>
+            <w:t xml:space="preserve"> - Screenshot of successful calculation of the Fibonacci sequence.</w:t>
+          </w:r>
+        </w:p>
+        <w:p/>
+        <w:p>
+          <w:pPr>
+            <w:keepNext/>
+            <w:jc w:val="center"/>
+          </w:pPr>
+          <w:r>
+            <w:rPr>
+              <w:noProof/>
+            </w:rPr>
+            <w:lastRenderedPageBreak/>
+            <w:drawing>
+              <wp:inline distT="0" distB="0" distL="0" distR="0" wp14:anchorId="59FADD5D" wp14:editId="17446711">
+                <wp:extent cx="5426098" cy="5387340"/>
+                <wp:effectExtent l="133350" t="114300" r="136525" b="156210"/>
+                <wp:docPr id="1256046304" name="Picture 1" descr="A screenshot of a computer&#10;&#10;Description automatically generated"/>
+                <wp:cNvGraphicFramePr>
+                  <a:graphicFrameLocks xmlns:a="http://schemas.openxmlformats.org/drawingml/2006/main" noChangeAspect="1"/>
+                </wp:cNvGraphicFramePr>
+                <a:graphic xmlns:a="http://schemas.openxmlformats.org/drawingml/2006/main">
+                  <a:graphicData uri="http://schemas.openxmlformats.org/drawingml/2006/picture">
+                    <pic:pic xmlns:pic="http://schemas.openxmlformats.org/drawingml/2006/picture">
+                      <pic:nvPicPr>
+                        <pic:cNvPr id="1256046304" name="Picture 1" descr="A screenshot of a computer&#10;&#10;Description automatically generated"/>
+                        <pic:cNvPicPr/>
+                      </pic:nvPicPr>
+                      <pic:blipFill rotWithShape="1">
+                        <a:blip r:embed="rId9"/>
+                        <a:srcRect b="16363"/>
+                        <a:stretch/>
+                      </pic:blipFill>
+                      <pic:spPr bwMode="auto">
+                        <a:xfrm>
+                          <a:off x="0" y="0"/>
+                          <a:ext cx="5437598" cy="5398758"/>
+                        </a:xfrm>
+                        <a:prstGeom prst="rect">
+                          <a:avLst/>
+                        </a:prstGeom>
+                        <a:solidFill>
+                          <a:srgbClr val="FFFFFF">
+                            <a:shade val="85000"/>
+                          </a:srgbClr>
+                        </a:solidFill>
+                        <a:ln w="88900" cap="sq" cmpd="sng" algn="ctr">
+                          <a:solidFill>
+                            <a:srgbClr val="FFFFFF"/>
+                          </a:solidFill>
+                          <a:prstDash val="solid"/>
+                          <a:miter lim="800000"/>
+                          <a:headEnd type="none" w="med" len="med"/>
+                          <a:tailEnd type="none" w="med" len="med"/>
+                          <a:extLst>
+                            <a:ext uri="{C807C97D-BFC1-408E-A445-0C87EB9F89A2}">
+                              <ask:lineSketchStyleProps xmlns:ask="http://schemas.microsoft.com/office/drawing/2018/sketchyshapes" sd="0">
+                                <a:custGeom>
+                                  <a:avLst/>
+                                  <a:gdLst/>
+                                  <a:ahLst/>
+                                  <a:cxnLst/>
+                                  <a:rect l="0" t="0" r="0" b="0"/>
+                                  <a:pathLst/>
+                                </a:custGeom>
+                                <ask:type/>
+                              </ask:lineSketchStyleProps>
+                            </a:ext>
+                          </a:extLst>
+                        </a:ln>
+                        <a:effectLst>
+                          <a:outerShdw blurRad="55000" dist="18000" dir="5400000" algn="tl" rotWithShape="0">
+                            <a:srgbClr val="000000">
+                              <a:alpha val="40000"/>
+                            </a:srgbClr>
+                          </a:outerShdw>
+                        </a:effectLst>
+                        <a:scene3d>
+                          <a:camera prst="orthographicFront"/>
+                          <a:lightRig rig="twoPt" dir="t">
+                            <a:rot lat="0" lon="0" rev="7200000"/>
+                          </a:lightRig>
+                        </a:scene3d>
+                        <a:sp3d>
+                          <a:bevelT w="25400" h="19050"/>
+                          <a:contourClr>
+                            <a:srgbClr val="FFFFFF"/>
+                          </a:contourClr>
+                        </a:sp3d>
+                        <a:extLst>
+                          <a:ext uri="{53640926-AAD7-44D8-BBD7-CCE9431645EC}">
+                            <a14:shadowObscured xmlns:a14="http://schemas.microsoft.com/office/drawing/2010/main"/>
+                          </a:ext>
+                        </a:extLst>
+                      </pic:spPr>
+                    </pic:pic>
+                  </a:graphicData>
+                </a:graphic>
+              </wp:inline>
+            </w:drawing>
+          </w:r>
+        </w:p>
+        <w:p>
+          <w:pPr>
+            <w:pStyle w:val="Caption"/>
+            <w:jc w:val="center"/>
           </w:pPr>
           <w:r>
             <w:t xml:space="preserve">Figure </w:t>
@@ -796,11 +930,17 @@
               <w:rPr>
                 <w:noProof/>
               </w:rPr>
-              <w:t>1</w:t>
+              <w:t>2</w:t>
             </w:r>
           </w:fldSimple>
           <w:r>
-            <w:t xml:space="preserve"> - Screenshot of successful calculation of the Fibonacci sequence.</w:t>
+            <w:t xml:space="preserve"> - Screenshot showing Main class</w:t>
+          </w:r>
+          <w:r>
+            <w:rPr>
+              <w:noProof/>
+            </w:rPr>
+            <w:t xml:space="preserve"> added to GitHub repo.</w:t>
           </w:r>
         </w:p>
         <w:p/>
@@ -878,7 +1018,7 @@
     </w:p>
     <w:p/>
     <w:sectPr>
-      <w:footerReference w:type="default" r:id="rId9"/>
+      <w:footerReference w:type="default" r:id="rId10"/>
       <w:pgSz w:w="12240" w:h="15840"/>
       <w:pgMar w:top="1080" w:right="1080" w:bottom="1080" w:left="1080" w:header="720" w:footer="720" w:gutter="0"/>
       <w:cols w:space="720"/>
@@ -2223,7 +2363,6 @@
     <w:basedOn w:val="Normal"/>
     <w:next w:val="Normal"/>
     <w:uiPriority w:val="35"/>
-    <w:semiHidden/>
     <w:unhideWhenUsed/>
     <w:qFormat/>
     <w:rsid w:val="008922E3"/>

</xml_diff>

<commit_message>
Added third screenshot showing issue created in GitHub.
</commit_message>
<xml_diff>
--- a/Fibonacci/[CEN 4802C] Software Int Config and Test  - Assignment 2.docx
+++ b/Fibonacci/[CEN 4802C] Software Int Config and Test  - Assignment 2.docx
@@ -792,27 +792,14 @@
           <w:r>
             <w:t xml:space="preserve">Figure </w:t>
           </w:r>
-          <w:r>
-            <w:fldChar w:fldCharType="begin"/>
-          </w:r>
-          <w:r>
-            <w:instrText xml:space="preserve"> SEQ Figure \* ARABIC </w:instrText>
-          </w:r>
-          <w:r>
-            <w:fldChar w:fldCharType="separate"/>
-          </w:r>
-          <w:r>
-            <w:rPr>
-              <w:noProof/>
-            </w:rPr>
-            <w:t>1</w:t>
-          </w:r>
-          <w:r>
-            <w:rPr>
-              <w:noProof/>
-            </w:rPr>
-            <w:fldChar w:fldCharType="end"/>
-          </w:r>
+          <w:fldSimple w:instr=" SEQ Figure \* ARABIC ">
+            <w:r>
+              <w:rPr>
+                <w:noProof/>
+              </w:rPr>
+              <w:t>1</w:t>
+            </w:r>
+          </w:fldSimple>
           <w:r>
             <w:t xml:space="preserve"> - Screenshot of successful calculation of the Fibonacci sequence.</w:t>
           </w:r>
@@ -925,24 +912,104 @@
           <w:r>
             <w:t xml:space="preserve">Figure </w:t>
           </w:r>
+          <w:r>
+            <w:fldChar w:fldCharType="begin"/>
+          </w:r>
+          <w:r>
+            <w:instrText xml:space="preserve"> SEQ Figure \* ARABIC </w:instrText>
+          </w:r>
+          <w:r>
+            <w:fldChar w:fldCharType="separate"/>
+          </w:r>
+          <w:r>
+            <w:rPr>
+              <w:noProof/>
+            </w:rPr>
+            <w:t>2</w:t>
+          </w:r>
+          <w:r>
+            <w:rPr>
+              <w:noProof/>
+            </w:rPr>
+            <w:fldChar w:fldCharType="end"/>
+          </w:r>
+          <w:r>
+            <w:t xml:space="preserve"> - Screenshot showing Main class</w:t>
+          </w:r>
+          <w:r>
+            <w:rPr>
+              <w:noProof/>
+            </w:rPr>
+            <w:t xml:space="preserve"> added to GitHub repo.</w:t>
+          </w:r>
+        </w:p>
+        <w:p>
+          <w:pPr>
+            <w:keepNext/>
+            <w:jc w:val="center"/>
+          </w:pPr>
+          <w:r>
+            <w:rPr>
+              <w:noProof/>
+            </w:rPr>
+            <w:drawing>
+              <wp:inline distT="0" distB="0" distL="0" distR="0" wp14:anchorId="4F014A96" wp14:editId="6407E7D9">
+                <wp:extent cx="6400800" cy="2069465"/>
+                <wp:effectExtent l="0" t="0" r="0" b="6985"/>
+                <wp:docPr id="1971393061" name="Picture 1" descr="A screenshot of a computer&#10;&#10;Description automatically generated with low confidence"/>
+                <wp:cNvGraphicFramePr>
+                  <a:graphicFrameLocks xmlns:a="http://schemas.openxmlformats.org/drawingml/2006/main" noChangeAspect="1"/>
+                </wp:cNvGraphicFramePr>
+                <a:graphic xmlns:a="http://schemas.openxmlformats.org/drawingml/2006/main">
+                  <a:graphicData uri="http://schemas.openxmlformats.org/drawingml/2006/picture">
+                    <pic:pic xmlns:pic="http://schemas.openxmlformats.org/drawingml/2006/picture">
+                      <pic:nvPicPr>
+                        <pic:cNvPr id="1971393061" name="Picture 1" descr="A screenshot of a computer&#10;&#10;Description automatically generated with low confidence"/>
+                        <pic:cNvPicPr/>
+                      </pic:nvPicPr>
+                      <pic:blipFill>
+                        <a:blip r:embed="rId10"/>
+                        <a:stretch>
+                          <a:fillRect/>
+                        </a:stretch>
+                      </pic:blipFill>
+                      <pic:spPr>
+                        <a:xfrm>
+                          <a:off x="0" y="0"/>
+                          <a:ext cx="6400800" cy="2069465"/>
+                        </a:xfrm>
+                        <a:prstGeom prst="rect">
+                          <a:avLst/>
+                        </a:prstGeom>
+                      </pic:spPr>
+                    </pic:pic>
+                  </a:graphicData>
+                </a:graphic>
+              </wp:inline>
+            </w:drawing>
+          </w:r>
+        </w:p>
+        <w:p>
+          <w:pPr>
+            <w:pStyle w:val="Caption"/>
+            <w:jc w:val="center"/>
+          </w:pPr>
+          <w:r>
+            <w:t xml:space="preserve">Figure </w:t>
+          </w:r>
           <w:fldSimple w:instr=" SEQ Figure \* ARABIC ">
             <w:r>
               <w:rPr>
                 <w:noProof/>
               </w:rPr>
-              <w:t>2</w:t>
+              <w:t>3</w:t>
             </w:r>
           </w:fldSimple>
           <w:r>
-            <w:t xml:space="preserve"> - Screenshot showing Main class</w:t>
-          </w:r>
-          <w:r>
-            <w:rPr>
-              <w:noProof/>
-            </w:rPr>
-            <w:t xml:space="preserve"> added to GitHub repo.</w:t>
+            <w:t xml:space="preserve"> - Newly created issue logged in GitHub.</w:t>
           </w:r>
         </w:p>
+        <w:p/>
         <w:p/>
         <w:p/>
         <w:p>
@@ -1018,7 +1085,7 @@
     </w:p>
     <w:p/>
     <w:sectPr>
-      <w:footerReference w:type="default" r:id="rId10"/>
+      <w:footerReference w:type="default" r:id="rId11"/>
       <w:pgSz w:w="12240" w:h="15840"/>
       <w:pgMar w:top="1080" w:right="1080" w:bottom="1080" w:left="1080" w:header="720" w:footer="720" w:gutter="0"/>
       <w:cols w:space="720"/>

</xml_diff>

<commit_message>
Added fourth screenshot showing new branch created to address documentation issue.
</commit_message>
<xml_diff>
--- a/Fibonacci/[CEN 4802C] Software Int Config and Test  - Assignment 2.docx
+++ b/Fibonacci/[CEN 4802C] Software Int Config and Test  - Assignment 2.docx
@@ -355,7 +355,6 @@
           <w:calendar w:val="gregorian"/>
         </w:date>
       </w:sdtPr>
-      <w:sdtEndPr/>
       <w:sdtContent>
         <w:p>
           <w:pPr>
@@ -912,27 +911,14 @@
           <w:r>
             <w:t xml:space="preserve">Figure </w:t>
           </w:r>
-          <w:r>
-            <w:fldChar w:fldCharType="begin"/>
-          </w:r>
-          <w:r>
-            <w:instrText xml:space="preserve"> SEQ Figure \* ARABIC </w:instrText>
-          </w:r>
-          <w:r>
-            <w:fldChar w:fldCharType="separate"/>
-          </w:r>
-          <w:r>
-            <w:rPr>
-              <w:noProof/>
-            </w:rPr>
-            <w:t>2</w:t>
-          </w:r>
-          <w:r>
-            <w:rPr>
-              <w:noProof/>
-            </w:rPr>
-            <w:fldChar w:fldCharType="end"/>
-          </w:r>
+          <w:fldSimple w:instr=" SEQ Figure \* ARABIC ">
+            <w:r>
+              <w:rPr>
+                <w:noProof/>
+              </w:rPr>
+              <w:t>2</w:t>
+            </w:r>
+          </w:fldSimple>
           <w:r>
             <w:t xml:space="preserve"> - Screenshot showing Main class</w:t>
           </w:r>
@@ -953,9 +939,9 @@
               <w:noProof/>
             </w:rPr>
             <w:drawing>
-              <wp:inline distT="0" distB="0" distL="0" distR="0" wp14:anchorId="4F014A96" wp14:editId="6407E7D9">
+              <wp:inline distT="0" distB="0" distL="0" distR="0" wp14:anchorId="4F014A96" wp14:editId="391C224F">
                 <wp:extent cx="6400800" cy="2069465"/>
-                <wp:effectExtent l="0" t="0" r="0" b="6985"/>
+                <wp:effectExtent l="114300" t="114300" r="114300" b="140335"/>
                 <wp:docPr id="1971393061" name="Picture 1" descr="A screenshot of a computer&#10;&#10;Description automatically generated with low confidence"/>
                 <wp:cNvGraphicFramePr>
                   <a:graphicFrameLocks xmlns:a="http://schemas.openxmlformats.org/drawingml/2006/main" noChangeAspect="1"/>
@@ -981,6 +967,36 @@
                         <a:prstGeom prst="rect">
                           <a:avLst/>
                         </a:prstGeom>
+                        <a:solidFill>
+                          <a:srgbClr val="FFFFFF">
+                            <a:shade val="85000"/>
+                          </a:srgbClr>
+                        </a:solidFill>
+                        <a:ln w="88900" cap="sq">
+                          <a:solidFill>
+                            <a:srgbClr val="FFFFFF"/>
+                          </a:solidFill>
+                          <a:miter lim="800000"/>
+                        </a:ln>
+                        <a:effectLst>
+                          <a:outerShdw blurRad="55000" dist="18000" dir="5400000" algn="tl" rotWithShape="0">
+                            <a:srgbClr val="000000">
+                              <a:alpha val="40000"/>
+                            </a:srgbClr>
+                          </a:outerShdw>
+                        </a:effectLst>
+                        <a:scene3d>
+                          <a:camera prst="orthographicFront"/>
+                          <a:lightRig rig="twoPt" dir="t">
+                            <a:rot lat="0" lon="0" rev="7200000"/>
+                          </a:lightRig>
+                        </a:scene3d>
+                        <a:sp3d>
+                          <a:bevelT w="25400" h="19050"/>
+                          <a:contourClr>
+                            <a:srgbClr val="FFFFFF"/>
+                          </a:contourClr>
+                        </a:sp3d>
                       </pic:spPr>
                     </pic:pic>
                   </a:graphicData>
@@ -1009,6 +1025,104 @@
             <w:t xml:space="preserve"> - Newly created issue logged in GitHub.</w:t>
           </w:r>
         </w:p>
+        <w:p>
+          <w:pPr>
+            <w:keepNext/>
+            <w:jc w:val="center"/>
+          </w:pPr>
+          <w:r>
+            <w:rPr>
+              <w:noProof/>
+            </w:rPr>
+            <w:lastRenderedPageBreak/>
+            <w:drawing>
+              <wp:inline distT="0" distB="0" distL="0" distR="0" wp14:anchorId="0CF26320" wp14:editId="3F6D63FA">
+                <wp:extent cx="4685714" cy="1180952"/>
+                <wp:effectExtent l="133350" t="114300" r="133985" b="172085"/>
+                <wp:docPr id="1559051548" name="Picture 1" descr="A screenshot of a computer&#10;&#10;Description automatically generated with low confidence"/>
+                <wp:cNvGraphicFramePr>
+                  <a:graphicFrameLocks xmlns:a="http://schemas.openxmlformats.org/drawingml/2006/main" noChangeAspect="1"/>
+                </wp:cNvGraphicFramePr>
+                <a:graphic xmlns:a="http://schemas.openxmlformats.org/drawingml/2006/main">
+                  <a:graphicData uri="http://schemas.openxmlformats.org/drawingml/2006/picture">
+                    <pic:pic xmlns:pic="http://schemas.openxmlformats.org/drawingml/2006/picture">
+                      <pic:nvPicPr>
+                        <pic:cNvPr id="1559051548" name="Picture 1" descr="A screenshot of a computer&#10;&#10;Description automatically generated with low confidence"/>
+                        <pic:cNvPicPr/>
+                      </pic:nvPicPr>
+                      <pic:blipFill>
+                        <a:blip r:embed="rId11"/>
+                        <a:stretch>
+                          <a:fillRect/>
+                        </a:stretch>
+                      </pic:blipFill>
+                      <pic:spPr>
+                        <a:xfrm>
+                          <a:off x="0" y="0"/>
+                          <a:ext cx="4685714" cy="1180952"/>
+                        </a:xfrm>
+                        <a:prstGeom prst="rect">
+                          <a:avLst/>
+                        </a:prstGeom>
+                        <a:solidFill>
+                          <a:srgbClr val="FFFFFF">
+                            <a:shade val="85000"/>
+                          </a:srgbClr>
+                        </a:solidFill>
+                        <a:ln w="88900" cap="sq">
+                          <a:solidFill>
+                            <a:srgbClr val="FFFFFF"/>
+                          </a:solidFill>
+                          <a:miter lim="800000"/>
+                        </a:ln>
+                        <a:effectLst>
+                          <a:outerShdw blurRad="55000" dist="18000" dir="5400000" algn="tl" rotWithShape="0">
+                            <a:srgbClr val="000000">
+                              <a:alpha val="40000"/>
+                            </a:srgbClr>
+                          </a:outerShdw>
+                        </a:effectLst>
+                        <a:scene3d>
+                          <a:camera prst="orthographicFront"/>
+                          <a:lightRig rig="twoPt" dir="t">
+                            <a:rot lat="0" lon="0" rev="7200000"/>
+                          </a:lightRig>
+                        </a:scene3d>
+                        <a:sp3d>
+                          <a:bevelT w="25400" h="19050"/>
+                          <a:contourClr>
+                            <a:srgbClr val="FFFFFF"/>
+                          </a:contourClr>
+                        </a:sp3d>
+                      </pic:spPr>
+                    </pic:pic>
+                  </a:graphicData>
+                </a:graphic>
+              </wp:inline>
+            </w:drawing>
+          </w:r>
+        </w:p>
+        <w:p>
+          <w:pPr>
+            <w:pStyle w:val="Caption"/>
+            <w:jc w:val="center"/>
+          </w:pPr>
+          <w:r>
+            <w:t xml:space="preserve">Figure </w:t>
+          </w:r>
+          <w:fldSimple w:instr=" SEQ Figure \* ARABIC ">
+            <w:r>
+              <w:rPr>
+                <w:noProof/>
+              </w:rPr>
+              <w:t>4</w:t>
+            </w:r>
+          </w:fldSimple>
+          <w:r>
+            <w:t xml:space="preserve"> - Screenshot showing new branch created to address missing documentation issue.</w:t>
+          </w:r>
+        </w:p>
+        <w:p/>
         <w:p/>
         <w:p/>
         <w:p/>
@@ -1085,7 +1199,7 @@
     </w:p>
     <w:p/>
     <w:sectPr>
-      <w:footerReference w:type="default" r:id="rId11"/>
+      <w:footerReference w:type="default" r:id="rId12"/>
       <w:pgSz w:w="12240" w:h="15840"/>
       <w:pgMar w:top="1080" w:right="1080" w:bottom="1080" w:left="1080" w:header="720" w:footer="720" w:gutter="0"/>
       <w:cols w:space="720"/>
@@ -1130,7 +1244,6 @@
         <w:docPartUnique/>
       </w:docPartObj>
     </w:sdtPr>
-    <w:sdtEndPr/>
     <w:sdtContent>
       <w:p>
         <w:pPr>
@@ -2976,6 +3089,7 @@
     <w:rsid w:val="001D6804"/>
     <w:rsid w:val="001F5133"/>
     <w:rsid w:val="00226A5E"/>
+    <w:rsid w:val="00241C8A"/>
     <w:rsid w:val="00255584"/>
     <w:rsid w:val="002E1872"/>
     <w:rsid w:val="00483CE3"/>

</xml_diff>

<commit_message>
Added screenshot showing the modified Main.java class was added to the MissingDocs branch.
</commit_message>
<xml_diff>
--- a/Fibonacci/[CEN 4802C] Software Int Config and Test  - Assignment 2.docx
+++ b/Fibonacci/[CEN 4802C] Software Int Config and Test  - Assignment 2.docx
@@ -1122,10 +1122,108 @@
             <w:t xml:space="preserve"> - Screenshot showing new branch created to address missing documentation issue.</w:t>
           </w:r>
         </w:p>
-        <w:p/>
-        <w:p/>
-        <w:p/>
-        <w:p/>
+        <w:p>
+          <w:pPr>
+            <w:keepNext/>
+          </w:pPr>
+          <w:r>
+            <w:rPr>
+              <w:noProof/>
+            </w:rPr>
+            <w:drawing>
+              <wp:inline distT="0" distB="0" distL="0" distR="0" wp14:anchorId="1FDBC295" wp14:editId="1C22008F">
+                <wp:extent cx="6400800" cy="2988945"/>
+                <wp:effectExtent l="133350" t="114300" r="133350" b="173355"/>
+                <wp:docPr id="1339524838" name="Picture 1" descr="A screenshot of a computer&#10;&#10;Description automatically generated with medium confidence"/>
+                <wp:cNvGraphicFramePr>
+                  <a:graphicFrameLocks xmlns:a="http://schemas.openxmlformats.org/drawingml/2006/main" noChangeAspect="1"/>
+                </wp:cNvGraphicFramePr>
+                <a:graphic xmlns:a="http://schemas.openxmlformats.org/drawingml/2006/main">
+                  <a:graphicData uri="http://schemas.openxmlformats.org/drawingml/2006/picture">
+                    <pic:pic xmlns:pic="http://schemas.openxmlformats.org/drawingml/2006/picture">
+                      <pic:nvPicPr>
+                        <pic:cNvPr id="1339524838" name="Picture 1" descr="A screenshot of a computer&#10;&#10;Description automatically generated with medium confidence"/>
+                        <pic:cNvPicPr/>
+                      </pic:nvPicPr>
+                      <pic:blipFill>
+                        <a:blip r:embed="rId12"/>
+                        <a:stretch>
+                          <a:fillRect/>
+                        </a:stretch>
+                      </pic:blipFill>
+                      <pic:spPr>
+                        <a:xfrm>
+                          <a:off x="0" y="0"/>
+                          <a:ext cx="6400800" cy="2988945"/>
+                        </a:xfrm>
+                        <a:prstGeom prst="rect">
+                          <a:avLst/>
+                        </a:prstGeom>
+                        <a:solidFill>
+                          <a:srgbClr val="FFFFFF">
+                            <a:shade val="85000"/>
+                          </a:srgbClr>
+                        </a:solidFill>
+                        <a:ln w="88900" cap="sq">
+                          <a:solidFill>
+                            <a:srgbClr val="FFFFFF"/>
+                          </a:solidFill>
+                          <a:miter lim="800000"/>
+                        </a:ln>
+                        <a:effectLst>
+                          <a:outerShdw blurRad="55000" dist="18000" dir="5400000" algn="tl" rotWithShape="0">
+                            <a:srgbClr val="000000">
+                              <a:alpha val="40000"/>
+                            </a:srgbClr>
+                          </a:outerShdw>
+                        </a:effectLst>
+                        <a:scene3d>
+                          <a:camera prst="orthographicFront"/>
+                          <a:lightRig rig="twoPt" dir="t">
+                            <a:rot lat="0" lon="0" rev="7200000"/>
+                          </a:lightRig>
+                        </a:scene3d>
+                        <a:sp3d>
+                          <a:bevelT w="25400" h="19050"/>
+                          <a:contourClr>
+                            <a:srgbClr val="FFFFFF"/>
+                          </a:contourClr>
+                        </a:sp3d>
+                      </pic:spPr>
+                    </pic:pic>
+                  </a:graphicData>
+                </a:graphic>
+              </wp:inline>
+            </w:drawing>
+          </w:r>
+        </w:p>
+        <w:p>
+          <w:pPr>
+            <w:pStyle w:val="Caption"/>
+          </w:pPr>
+          <w:r>
+            <w:t xml:space="preserve">Figure </w:t>
+          </w:r>
+          <w:fldSimple w:instr=" SEQ Figure \* ARABIC ">
+            <w:r>
+              <w:rPr>
+                <w:noProof/>
+              </w:rPr>
+              <w:t>5</w:t>
+            </w:r>
+          </w:fldSimple>
+          <w:r>
+            <w:t xml:space="preserve"> - Screenshot showing Main.java class updated in the </w:t>
+          </w:r>
+          <w:proofErr w:type="spellStart"/>
+          <w:r>
+            <w:t>MissingDocs</w:t>
+          </w:r>
+          <w:proofErr w:type="spellEnd"/>
+          <w:r>
+            <w:t xml:space="preserve"> branch. Note the status message above stating the branch is 2 commits ahead of the main branch.</w:t>
+          </w:r>
+        </w:p>
         <w:p>
           <w:pPr>
             <w:rPr>
@@ -1199,7 +1297,7 @@
     </w:p>
     <w:p/>
     <w:sectPr>
-      <w:footerReference w:type="default" r:id="rId12"/>
+      <w:footerReference w:type="default" r:id="rId13"/>
       <w:pgSz w:w="12240" w:h="15840"/>
       <w:pgMar w:top="1080" w:right="1080" w:bottom="1080" w:left="1080" w:header="720" w:footer="720" w:gutter="0"/>
       <w:cols w:space="720"/>
@@ -3092,6 +3190,7 @@
     <w:rsid w:val="00241C8A"/>
     <w:rsid w:val="00255584"/>
     <w:rsid w:val="002E1872"/>
+    <w:rsid w:val="00453A48"/>
     <w:rsid w:val="00483CE3"/>
     <w:rsid w:val="004D05C9"/>
     <w:rsid w:val="00802EA1"/>

</xml_diff>

<commit_message>
Updated with missing screenshots post pull request.
</commit_message>
<xml_diff>
--- a/Fibonacci/[CEN 4802C] Software Int Config and Test  - Assignment 2.docx
+++ b/Fibonacci/[CEN 4802C] Software Int Config and Test  - Assignment 2.docx
@@ -1125,6 +1125,7 @@
         <w:p>
           <w:pPr>
             <w:keepNext/>
+            <w:jc w:val="center"/>
           </w:pPr>
           <w:r>
             <w:rPr>
@@ -1226,6 +1227,445 @@
         </w:p>
         <w:p>
           <w:pPr>
+            <w:keepNext/>
+            <w:jc w:val="center"/>
+          </w:pPr>
+          <w:r>
+            <w:rPr>
+              <w:noProof/>
+            </w:rPr>
+            <w:lastRenderedPageBreak/>
+            <w:drawing>
+              <wp:inline distT="0" distB="0" distL="0" distR="0" wp14:anchorId="553B2C2D" wp14:editId="24555DF3">
+                <wp:extent cx="6400800" cy="5047615"/>
+                <wp:effectExtent l="133350" t="114300" r="133350" b="172085"/>
+                <wp:docPr id="1400356265" name="Picture 1" descr="A screenshot of a computer&#10;&#10;Description automatically generated with medium confidence"/>
+                <wp:cNvGraphicFramePr>
+                  <a:graphicFrameLocks xmlns:a="http://schemas.openxmlformats.org/drawingml/2006/main" noChangeAspect="1"/>
+                </wp:cNvGraphicFramePr>
+                <a:graphic xmlns:a="http://schemas.openxmlformats.org/drawingml/2006/main">
+                  <a:graphicData uri="http://schemas.openxmlformats.org/drawingml/2006/picture">
+                    <pic:pic xmlns:pic="http://schemas.openxmlformats.org/drawingml/2006/picture">
+                      <pic:nvPicPr>
+                        <pic:cNvPr id="1400356265" name="Picture 1" descr="A screenshot of a computer&#10;&#10;Description automatically generated with medium confidence"/>
+                        <pic:cNvPicPr/>
+                      </pic:nvPicPr>
+                      <pic:blipFill>
+                        <a:blip r:embed="rId13"/>
+                        <a:stretch>
+                          <a:fillRect/>
+                        </a:stretch>
+                      </pic:blipFill>
+                      <pic:spPr>
+                        <a:xfrm>
+                          <a:off x="0" y="0"/>
+                          <a:ext cx="6400800" cy="5047615"/>
+                        </a:xfrm>
+                        <a:prstGeom prst="rect">
+                          <a:avLst/>
+                        </a:prstGeom>
+                        <a:solidFill>
+                          <a:srgbClr val="FFFFFF">
+                            <a:shade val="85000"/>
+                          </a:srgbClr>
+                        </a:solidFill>
+                        <a:ln w="88900" cap="sq">
+                          <a:solidFill>
+                            <a:srgbClr val="FFFFFF"/>
+                          </a:solidFill>
+                          <a:miter lim="800000"/>
+                        </a:ln>
+                        <a:effectLst>
+                          <a:outerShdw blurRad="55000" dist="18000" dir="5400000" algn="tl" rotWithShape="0">
+                            <a:srgbClr val="000000">
+                              <a:alpha val="40000"/>
+                            </a:srgbClr>
+                          </a:outerShdw>
+                        </a:effectLst>
+                        <a:scene3d>
+                          <a:camera prst="orthographicFront"/>
+                          <a:lightRig rig="twoPt" dir="t">
+                            <a:rot lat="0" lon="0" rev="7200000"/>
+                          </a:lightRig>
+                        </a:scene3d>
+                        <a:sp3d>
+                          <a:bevelT w="25400" h="19050"/>
+                          <a:contourClr>
+                            <a:srgbClr val="FFFFFF"/>
+                          </a:contourClr>
+                        </a:sp3d>
+                      </pic:spPr>
+                    </pic:pic>
+                  </a:graphicData>
+                </a:graphic>
+              </wp:inline>
+            </w:drawing>
+          </w:r>
+        </w:p>
+        <w:p>
+          <w:pPr>
+            <w:pStyle w:val="Caption"/>
+          </w:pPr>
+          <w:r>
+            <w:t xml:space="preserve">Figure </w:t>
+          </w:r>
+          <w:fldSimple w:instr=" SEQ Figure \* ARABIC ">
+            <w:r>
+              <w:rPr>
+                <w:noProof/>
+              </w:rPr>
+              <w:t>6</w:t>
+            </w:r>
+          </w:fldSimple>
+          <w:r>
+            <w:t xml:space="preserve"> - Screenshot demonstrating a newly created pull request for the </w:t>
+          </w:r>
+          <w:proofErr w:type="spellStart"/>
+          <w:r>
+            <w:t>MissingDocs</w:t>
+          </w:r>
+          <w:proofErr w:type="spellEnd"/>
+          <w:r>
+            <w:t xml:space="preserve"> branch merge into the main branch.</w:t>
+          </w:r>
+        </w:p>
+        <w:p/>
+        <w:p>
+          <w:pPr>
+            <w:keepNext/>
+            <w:jc w:val="center"/>
+          </w:pPr>
+          <w:r>
+            <w:rPr>
+              <w:noProof/>
+            </w:rPr>
+            <w:lastRenderedPageBreak/>
+            <w:drawing>
+              <wp:inline distT="0" distB="0" distL="0" distR="0" wp14:anchorId="5DC7D9FF" wp14:editId="3D6C9CDC">
+                <wp:extent cx="6400800" cy="3400425"/>
+                <wp:effectExtent l="133350" t="114300" r="133350" b="161925"/>
+                <wp:docPr id="884650696" name="Picture 1" descr="A screenshot of a computer&#10;&#10;Description automatically generated"/>
+                <wp:cNvGraphicFramePr>
+                  <a:graphicFrameLocks xmlns:a="http://schemas.openxmlformats.org/drawingml/2006/main" noChangeAspect="1"/>
+                </wp:cNvGraphicFramePr>
+                <a:graphic xmlns:a="http://schemas.openxmlformats.org/drawingml/2006/main">
+                  <a:graphicData uri="http://schemas.openxmlformats.org/drawingml/2006/picture">
+                    <pic:pic xmlns:pic="http://schemas.openxmlformats.org/drawingml/2006/picture">
+                      <pic:nvPicPr>
+                        <pic:cNvPr id="884650696" name="Picture 1" descr="A screenshot of a computer&#10;&#10;Description automatically generated"/>
+                        <pic:cNvPicPr/>
+                      </pic:nvPicPr>
+                      <pic:blipFill>
+                        <a:blip r:embed="rId14"/>
+                        <a:stretch>
+                          <a:fillRect/>
+                        </a:stretch>
+                      </pic:blipFill>
+                      <pic:spPr>
+                        <a:xfrm>
+                          <a:off x="0" y="0"/>
+                          <a:ext cx="6400800" cy="3400425"/>
+                        </a:xfrm>
+                        <a:prstGeom prst="rect">
+                          <a:avLst/>
+                        </a:prstGeom>
+                        <a:solidFill>
+                          <a:srgbClr val="FFFFFF">
+                            <a:shade val="85000"/>
+                          </a:srgbClr>
+                        </a:solidFill>
+                        <a:ln w="88900" cap="sq">
+                          <a:solidFill>
+                            <a:srgbClr val="FFFFFF"/>
+                          </a:solidFill>
+                          <a:miter lim="800000"/>
+                        </a:ln>
+                        <a:effectLst>
+                          <a:outerShdw blurRad="55000" dist="18000" dir="5400000" algn="tl" rotWithShape="0">
+                            <a:srgbClr val="000000">
+                              <a:alpha val="40000"/>
+                            </a:srgbClr>
+                          </a:outerShdw>
+                        </a:effectLst>
+                        <a:scene3d>
+                          <a:camera prst="orthographicFront"/>
+                          <a:lightRig rig="twoPt" dir="t">
+                            <a:rot lat="0" lon="0" rev="7200000"/>
+                          </a:lightRig>
+                        </a:scene3d>
+                        <a:sp3d>
+                          <a:bevelT w="25400" h="19050"/>
+                          <a:contourClr>
+                            <a:srgbClr val="FFFFFF"/>
+                          </a:contourClr>
+                        </a:sp3d>
+                      </pic:spPr>
+                    </pic:pic>
+                  </a:graphicData>
+                </a:graphic>
+              </wp:inline>
+            </w:drawing>
+          </w:r>
+        </w:p>
+        <w:p>
+          <w:pPr>
+            <w:pStyle w:val="Caption"/>
+          </w:pPr>
+          <w:r>
+            <w:t xml:space="preserve">Figure </w:t>
+          </w:r>
+          <w:fldSimple w:instr=" SEQ Figure \* ARABIC ">
+            <w:r>
+              <w:rPr>
+                <w:noProof/>
+              </w:rPr>
+              <w:t>7</w:t>
+            </w:r>
+          </w:fldSimple>
+          <w:r>
+            <w:t xml:space="preserve"> - Screenshot containing side by side comparison of main and </w:t>
+          </w:r>
+          <w:proofErr w:type="spellStart"/>
+          <w:r>
+            <w:t>MissingDocs</w:t>
+          </w:r>
+          <w:proofErr w:type="spellEnd"/>
+          <w:r>
+            <w:t xml:space="preserve"> branches. Newly added code is </w:t>
+          </w:r>
+          <w:proofErr w:type="spellStart"/>
+          <w:r>
+            <w:t>highlighed</w:t>
+          </w:r>
+          <w:proofErr w:type="spellEnd"/>
+          <w:r>
+            <w:t xml:space="preserve"> in green within the IDE. For emphasis, newly added code in screenshot was boxed in red using a markup tool.</w:t>
+          </w:r>
+        </w:p>
+        <w:p/>
+        <w:p>
+          <w:pPr>
+            <w:keepNext/>
+            <w:jc w:val="center"/>
+          </w:pPr>
+          <w:r>
+            <w:rPr>
+              <w:noProof/>
+            </w:rPr>
+            <w:drawing>
+              <wp:inline distT="0" distB="0" distL="0" distR="0" wp14:anchorId="0EC84C48" wp14:editId="2D7DE66D">
+                <wp:extent cx="5961905" cy="1171429"/>
+                <wp:effectExtent l="133350" t="114300" r="134620" b="162560"/>
+                <wp:docPr id="1689670587" name="Picture 1"/>
+                <wp:cNvGraphicFramePr>
+                  <a:graphicFrameLocks xmlns:a="http://schemas.openxmlformats.org/drawingml/2006/main" noChangeAspect="1"/>
+                </wp:cNvGraphicFramePr>
+                <a:graphic xmlns:a="http://schemas.openxmlformats.org/drawingml/2006/main">
+                  <a:graphicData uri="http://schemas.openxmlformats.org/drawingml/2006/picture">
+                    <pic:pic xmlns:pic="http://schemas.openxmlformats.org/drawingml/2006/picture">
+                      <pic:nvPicPr>
+                        <pic:cNvPr id="1689670587" name=""/>
+                        <pic:cNvPicPr/>
+                      </pic:nvPicPr>
+                      <pic:blipFill>
+                        <a:blip r:embed="rId15"/>
+                        <a:stretch>
+                          <a:fillRect/>
+                        </a:stretch>
+                      </pic:blipFill>
+                      <pic:spPr>
+                        <a:xfrm>
+                          <a:off x="0" y="0"/>
+                          <a:ext cx="5961905" cy="1171429"/>
+                        </a:xfrm>
+                        <a:prstGeom prst="rect">
+                          <a:avLst/>
+                        </a:prstGeom>
+                        <a:solidFill>
+                          <a:srgbClr val="FFFFFF">
+                            <a:shade val="85000"/>
+                          </a:srgbClr>
+                        </a:solidFill>
+                        <a:ln w="88900" cap="sq">
+                          <a:solidFill>
+                            <a:srgbClr val="FFFFFF"/>
+                          </a:solidFill>
+                          <a:miter lim="800000"/>
+                        </a:ln>
+                        <a:effectLst>
+                          <a:outerShdw blurRad="55000" dist="18000" dir="5400000" algn="tl" rotWithShape="0">
+                            <a:srgbClr val="000000">
+                              <a:alpha val="40000"/>
+                            </a:srgbClr>
+                          </a:outerShdw>
+                        </a:effectLst>
+                        <a:scene3d>
+                          <a:camera prst="orthographicFront"/>
+                          <a:lightRig rig="twoPt" dir="t">
+                            <a:rot lat="0" lon="0" rev="7200000"/>
+                          </a:lightRig>
+                        </a:scene3d>
+                        <a:sp3d>
+                          <a:bevelT w="25400" h="19050"/>
+                          <a:contourClr>
+                            <a:srgbClr val="FFFFFF"/>
+                          </a:contourClr>
+                        </a:sp3d>
+                      </pic:spPr>
+                    </pic:pic>
+                  </a:graphicData>
+                </a:graphic>
+              </wp:inline>
+            </w:drawing>
+          </w:r>
+        </w:p>
+        <w:p>
+          <w:pPr>
+            <w:pStyle w:val="Caption"/>
+            <w:jc w:val="center"/>
+          </w:pPr>
+          <w:r>
+            <w:t xml:space="preserve">Figure </w:t>
+          </w:r>
+          <w:fldSimple w:instr=" SEQ Figure \* ARABIC ">
+            <w:r>
+              <w:rPr>
+                <w:noProof/>
+              </w:rPr>
+              <w:t>8</w:t>
+            </w:r>
+          </w:fldSimple>
+          <w:r>
+            <w:t xml:space="preserve"> - Screenshot showing both main and </w:t>
+          </w:r>
+          <w:proofErr w:type="spellStart"/>
+          <w:r>
+            <w:t>MissingDocs</w:t>
+          </w:r>
+          <w:proofErr w:type="spellEnd"/>
+          <w:r>
+            <w:t xml:space="preserve"> branches were merged successfully.</w:t>
+          </w:r>
+        </w:p>
+        <w:p/>
+        <w:p>
+          <w:pPr>
+            <w:keepNext/>
+            <w:jc w:val="center"/>
+          </w:pPr>
+          <w:r>
+            <w:rPr>
+              <w:noProof/>
+            </w:rPr>
+            <w:lastRenderedPageBreak/>
+            <w:drawing>
+              <wp:inline distT="0" distB="0" distL="0" distR="0" wp14:anchorId="15DE41E5" wp14:editId="056D16DA">
+                <wp:extent cx="4171429" cy="3076190"/>
+                <wp:effectExtent l="133350" t="114300" r="153035" b="143510"/>
+                <wp:docPr id="2077111722" name="Picture 1" descr="A screenshot of a computer&#10;&#10;Description automatically generated with medium confidence"/>
+                <wp:cNvGraphicFramePr>
+                  <a:graphicFrameLocks xmlns:a="http://schemas.openxmlformats.org/drawingml/2006/main" noChangeAspect="1"/>
+                </wp:cNvGraphicFramePr>
+                <a:graphic xmlns:a="http://schemas.openxmlformats.org/drawingml/2006/main">
+                  <a:graphicData uri="http://schemas.openxmlformats.org/drawingml/2006/picture">
+                    <pic:pic xmlns:pic="http://schemas.openxmlformats.org/drawingml/2006/picture">
+                      <pic:nvPicPr>
+                        <pic:cNvPr id="2077111722" name="Picture 1" descr="A screenshot of a computer&#10;&#10;Description automatically generated with medium confidence"/>
+                        <pic:cNvPicPr/>
+                      </pic:nvPicPr>
+                      <pic:blipFill>
+                        <a:blip r:embed="rId16"/>
+                        <a:stretch>
+                          <a:fillRect/>
+                        </a:stretch>
+                      </pic:blipFill>
+                      <pic:spPr>
+                        <a:xfrm>
+                          <a:off x="0" y="0"/>
+                          <a:ext cx="4171429" cy="3076190"/>
+                        </a:xfrm>
+                        <a:prstGeom prst="rect">
+                          <a:avLst/>
+                        </a:prstGeom>
+                        <a:solidFill>
+                          <a:srgbClr val="FFFFFF">
+                            <a:shade val="85000"/>
+                          </a:srgbClr>
+                        </a:solidFill>
+                        <a:ln w="88900" cap="sq">
+                          <a:solidFill>
+                            <a:srgbClr val="FFFFFF"/>
+                          </a:solidFill>
+                          <a:miter lim="800000"/>
+                        </a:ln>
+                        <a:effectLst>
+                          <a:outerShdw blurRad="55000" dist="18000" dir="5400000" algn="tl" rotWithShape="0">
+                            <a:srgbClr val="000000">
+                              <a:alpha val="40000"/>
+                            </a:srgbClr>
+                          </a:outerShdw>
+                        </a:effectLst>
+                        <a:scene3d>
+                          <a:camera prst="orthographicFront"/>
+                          <a:lightRig rig="twoPt" dir="t">
+                            <a:rot lat="0" lon="0" rev="7200000"/>
+                          </a:lightRig>
+                        </a:scene3d>
+                        <a:sp3d>
+                          <a:bevelT w="25400" h="19050"/>
+                          <a:contourClr>
+                            <a:srgbClr val="FFFFFF"/>
+                          </a:contourClr>
+                        </a:sp3d>
+                      </pic:spPr>
+                    </pic:pic>
+                  </a:graphicData>
+                </a:graphic>
+              </wp:inline>
+            </w:drawing>
+          </w:r>
+        </w:p>
+        <w:p>
+          <w:pPr>
+            <w:pStyle w:val="Caption"/>
+            <w:jc w:val="center"/>
+            <w:rPr>
+              <w:noProof/>
+            </w:rPr>
+          </w:pPr>
+          <w:r>
+            <w:t xml:space="preserve">Figure </w:t>
+          </w:r>
+          <w:fldSimple w:instr=" SEQ Figure \* ARABIC ">
+            <w:r>
+              <w:rPr>
+                <w:noProof/>
+              </w:rPr>
+              <w:t>9</w:t>
+            </w:r>
+          </w:fldSimple>
+          <w:r>
+            <w:t xml:space="preserve"> - Screenshot showing remaining branches. The </w:t>
+          </w:r>
+          <w:proofErr w:type="spellStart"/>
+          <w:r>
+            <w:t>MissingDocs</w:t>
+          </w:r>
+          <w:proofErr w:type="spellEnd"/>
+          <w:r>
+            <w:t xml:space="preserve"> branch is missing since it was deleted</w:t>
+          </w:r>
+          <w:r>
+            <w:rPr>
+              <w:noProof/>
+            </w:rPr>
+            <w:t xml:space="preserve"> after successfully merging the branch to main.</w:t>
+          </w:r>
+        </w:p>
+        <w:p/>
+        <w:p/>
+        <w:p>
+          <w:pPr>
             <w:rPr>
               <w:rFonts w:ascii="Yu Gothic UI Semilight" w:eastAsia="Yu Gothic UI Semilight" w:hAnsi="Yu Gothic UI Semilight"/>
             </w:rPr>
@@ -1297,7 +1737,7 @@
     </w:p>
     <w:p/>
     <w:sectPr>
-      <w:footerReference w:type="default" r:id="rId13"/>
+      <w:footerReference w:type="default" r:id="rId17"/>
       <w:pgSz w:w="12240" w:h="15840"/>
       <w:pgMar w:top="1080" w:right="1080" w:bottom="1080" w:left="1080" w:header="720" w:footer="720" w:gutter="0"/>
       <w:cols w:space="720"/>
@@ -3201,6 +3641,7 @@
     <w:rsid w:val="00D73D02"/>
     <w:rsid w:val="00DA165C"/>
     <w:rsid w:val="00E574D4"/>
+    <w:rsid w:val="00E81647"/>
   </w:rsids>
   <m:mathPr>
     <m:mathFont m:val="Cambria Math"/>

</xml_diff>

<commit_message>
Updated with missing screenshots post pull request. Updated introductory paragraph and requirements.
</commit_message>
<xml_diff>
--- a/Fibonacci/[CEN 4802C] Software Int Config and Test  - Assignment 2.docx
+++ b/Fibonacci/[CEN 4802C] Software Int Config and Test  - Assignment 2.docx
@@ -355,6 +355,7 @@
           <w:calendar w:val="gregorian"/>
         </w:date>
       </w:sdtPr>
+      <w:sdtEndPr/>
       <w:sdtContent>
         <w:p>
           <w:pPr>
@@ -428,7 +429,6 @@
         <w:placeholder>
           <w:docPart w:val="F435C407D5404A048B2683857BACB63C"/>
         </w:placeholder>
-        <w:showingPlcHdr/>
         <w15:color w:val="3366FF"/>
       </w:sdtPr>
       <w:sdtEndPr>
@@ -447,10 +447,21 @@
           </w:pPr>
           <w:r>
             <w:rPr>
-              <w:rStyle w:val="PlaceholderText"/>
-              <w:rFonts w:ascii="Segoe UI" w:hAnsi="Segoe UI" w:cs="Segoe UI"/>
-            </w:rPr>
-            <w:t>The introduction should be 2-3 sentences.  Reference the lab manual if needed.</w:t>
+              <w:rStyle w:val="Style1"/>
+            </w:rPr>
+            <w:t xml:space="preserve">In this assignment, students will </w:t>
+          </w:r>
+          <w:r>
+            <w:rPr>
+              <w:rStyle w:val="Style1"/>
+            </w:rPr>
+            <w:t>implement the Fibonacci sequence along with implementing Git into their workflow. Students will document</w:t>
+          </w:r>
+          <w:r>
+            <w:rPr>
+              <w:rStyle w:val="Style1"/>
+            </w:rPr>
+            <w:t xml:space="preserve"> their workflow using screenshots in a separate document.</w:t>
           </w:r>
         </w:p>
       </w:sdtContent>
@@ -483,7 +494,6 @@
         <w:placeholder>
           <w:docPart w:val="CAD2588ECF8C4760AABDB35A7D8145B7"/>
         </w:placeholder>
-        <w:showingPlcHdr/>
         <w15:color w:val="3366FF"/>
       </w:sdtPr>
       <w:sdtEndPr>
@@ -496,30 +506,128 @@
       <w:sdtContent>
         <w:p>
           <w:pPr>
+            <w:pStyle w:val="ListParagraph"/>
+            <w:numPr>
+              <w:ilvl w:val="0"/>
+              <w:numId w:val="5"/>
+            </w:numPr>
+            <w:rPr>
+              <w:rStyle w:val="Style1"/>
+            </w:rPr>
+          </w:pPr>
+          <w:r>
+            <w:rPr>
+              <w:rStyle w:val="Style1"/>
+            </w:rPr>
+            <w:t>A functioning computer</w:t>
+          </w:r>
+        </w:p>
+        <w:p>
+          <w:pPr>
+            <w:pStyle w:val="ListParagraph"/>
+            <w:numPr>
+              <w:ilvl w:val="0"/>
+              <w:numId w:val="5"/>
+            </w:numPr>
+            <w:rPr>
+              <w:rStyle w:val="Style1"/>
+            </w:rPr>
+          </w:pPr>
+          <w:r>
+            <w:rPr>
+              <w:rStyle w:val="Style1"/>
+            </w:rPr>
+            <w:t>A working I</w:t>
+          </w:r>
+          <w:r>
+            <w:rPr>
+              <w:rStyle w:val="Style1"/>
+            </w:rPr>
+            <w:t xml:space="preserve">ntegrated </w:t>
+          </w:r>
+          <w:r>
+            <w:rPr>
+              <w:rStyle w:val="Style1"/>
+            </w:rPr>
+            <w:t>D</w:t>
+          </w:r>
+          <w:r>
+            <w:rPr>
+              <w:rStyle w:val="Style1"/>
+            </w:rPr>
+            <w:t xml:space="preserve">evelopment </w:t>
+          </w:r>
+          <w:r>
+            <w:rPr>
+              <w:rStyle w:val="Style1"/>
+            </w:rPr>
+            <w:t>E</w:t>
+          </w:r>
+          <w:r>
+            <w:rPr>
+              <w:rStyle w:val="Style1"/>
+            </w:rPr>
+            <w:t>nvironment</w:t>
+          </w:r>
+        </w:p>
+        <w:p>
+          <w:pPr>
+            <w:pStyle w:val="ListParagraph"/>
+            <w:numPr>
+              <w:ilvl w:val="0"/>
+              <w:numId w:val="5"/>
+            </w:numPr>
+            <w:rPr>
+              <w:rStyle w:val="Style1"/>
+            </w:rPr>
+          </w:pPr>
+          <w:r>
+            <w:rPr>
+              <w:rStyle w:val="Style1"/>
+            </w:rPr>
+            <w:t>Word process</w:t>
+          </w:r>
+          <w:r>
+            <w:rPr>
+              <w:rStyle w:val="Style1"/>
+            </w:rPr>
+            <w:t>ing software</w:t>
+          </w:r>
+        </w:p>
+        <w:p>
+          <w:pPr>
+            <w:pStyle w:val="ListParagraph"/>
+            <w:numPr>
+              <w:ilvl w:val="0"/>
+              <w:numId w:val="5"/>
+            </w:numPr>
+            <w:rPr>
+              <w:rStyle w:val="Style1"/>
+            </w:rPr>
+          </w:pPr>
+          <w:r>
+            <w:rPr>
+              <w:rStyle w:val="Style1"/>
+            </w:rPr>
+            <w:t>GitHub account</w:t>
+          </w:r>
+        </w:p>
+        <w:p>
+          <w:pPr>
+            <w:pStyle w:val="ListParagraph"/>
+            <w:numPr>
+              <w:ilvl w:val="0"/>
+              <w:numId w:val="5"/>
+            </w:numPr>
             <w:rPr>
               <w:rFonts w:ascii="Yu Gothic UI Semilight" w:eastAsia="Yu Gothic UI Semilight" w:hAnsi="Yu Gothic UI Semilight"/>
             </w:rPr>
           </w:pPr>
           <w:r>
             <w:rPr>
-              <w:rStyle w:val="PlaceholderText"/>
-              <w:rFonts w:ascii="Segoe UI" w:hAnsi="Segoe UI" w:cs="Segoe UI"/>
-            </w:rPr>
-            <w:t>Enter your answer here</w:t>
-          </w:r>
-          <w:r>
-            <w:rPr>
-              <w:rStyle w:val="PlaceholderText"/>
-              <w:rFonts w:ascii="Segoe UI" w:hAnsi="Segoe UI" w:cs="Segoe UI"/>
-            </w:rPr>
-            <w:t>, as a bulleted list</w:t>
-          </w:r>
-          <w:r>
-            <w:rPr>
-              <w:rStyle w:val="PlaceholderText"/>
-              <w:rFonts w:ascii="Segoe UI" w:hAnsi="Segoe UI" w:cs="Segoe UI"/>
-            </w:rPr>
-            <w:t xml:space="preserve">.  Reference the lab manual if needed. </w:t>
+              <w:rStyle w:val="Style1"/>
+            </w:rPr>
+            <w:t>Internet connection</w:t>
           </w:r>
         </w:p>
       </w:sdtContent>
@@ -791,14 +899,27 @@
           <w:r>
             <w:t xml:space="preserve">Figure </w:t>
           </w:r>
-          <w:fldSimple w:instr=" SEQ Figure \* ARABIC ">
-            <w:r>
-              <w:rPr>
-                <w:noProof/>
-              </w:rPr>
-              <w:t>1</w:t>
-            </w:r>
-          </w:fldSimple>
+          <w:r>
+            <w:fldChar w:fldCharType="begin"/>
+          </w:r>
+          <w:r>
+            <w:instrText xml:space="preserve"> SEQ Figure \* ARABIC </w:instrText>
+          </w:r>
+          <w:r>
+            <w:fldChar w:fldCharType="separate"/>
+          </w:r>
+          <w:r>
+            <w:rPr>
+              <w:noProof/>
+            </w:rPr>
+            <w:t>1</w:t>
+          </w:r>
+          <w:r>
+            <w:rPr>
+              <w:noProof/>
+            </w:rPr>
+            <w:fldChar w:fldCharType="end"/>
+          </w:r>
           <w:r>
             <w:t xml:space="preserve"> - Screenshot of successful calculation of the Fibonacci sequence.</w:t>
           </w:r>
@@ -911,14 +1032,27 @@
           <w:r>
             <w:t xml:space="preserve">Figure </w:t>
           </w:r>
-          <w:fldSimple w:instr=" SEQ Figure \* ARABIC ">
-            <w:r>
-              <w:rPr>
-                <w:noProof/>
-              </w:rPr>
-              <w:t>2</w:t>
-            </w:r>
-          </w:fldSimple>
+          <w:r>
+            <w:fldChar w:fldCharType="begin"/>
+          </w:r>
+          <w:r>
+            <w:instrText xml:space="preserve"> SEQ Figure \* ARABIC </w:instrText>
+          </w:r>
+          <w:r>
+            <w:fldChar w:fldCharType="separate"/>
+          </w:r>
+          <w:r>
+            <w:rPr>
+              <w:noProof/>
+            </w:rPr>
+            <w:t>2</w:t>
+          </w:r>
+          <w:r>
+            <w:rPr>
+              <w:noProof/>
+            </w:rPr>
+            <w:fldChar w:fldCharType="end"/>
+          </w:r>
           <w:r>
             <w:t xml:space="preserve"> - Screenshot showing Main class</w:t>
           </w:r>
@@ -1013,14 +1147,27 @@
           <w:r>
             <w:t xml:space="preserve">Figure </w:t>
           </w:r>
-          <w:fldSimple w:instr=" SEQ Figure \* ARABIC ">
-            <w:r>
-              <w:rPr>
-                <w:noProof/>
-              </w:rPr>
-              <w:t>3</w:t>
-            </w:r>
-          </w:fldSimple>
+          <w:r>
+            <w:fldChar w:fldCharType="begin"/>
+          </w:r>
+          <w:r>
+            <w:instrText xml:space="preserve"> SEQ Figure \* ARABIC </w:instrText>
+          </w:r>
+          <w:r>
+            <w:fldChar w:fldCharType="separate"/>
+          </w:r>
+          <w:r>
+            <w:rPr>
+              <w:noProof/>
+            </w:rPr>
+            <w:t>3</w:t>
+          </w:r>
+          <w:r>
+            <w:rPr>
+              <w:noProof/>
+            </w:rPr>
+            <w:fldChar w:fldCharType="end"/>
+          </w:r>
           <w:r>
             <w:t xml:space="preserve"> - Newly created issue logged in GitHub.</w:t>
           </w:r>
@@ -1110,14 +1257,27 @@
           <w:r>
             <w:t xml:space="preserve">Figure </w:t>
           </w:r>
-          <w:fldSimple w:instr=" SEQ Figure \* ARABIC ">
-            <w:r>
-              <w:rPr>
-                <w:noProof/>
-              </w:rPr>
-              <w:t>4</w:t>
-            </w:r>
-          </w:fldSimple>
+          <w:r>
+            <w:fldChar w:fldCharType="begin"/>
+          </w:r>
+          <w:r>
+            <w:instrText xml:space="preserve"> SEQ Figure \* ARABIC </w:instrText>
+          </w:r>
+          <w:r>
+            <w:fldChar w:fldCharType="separate"/>
+          </w:r>
+          <w:r>
+            <w:rPr>
+              <w:noProof/>
+            </w:rPr>
+            <w:t>4</w:t>
+          </w:r>
+          <w:r>
+            <w:rPr>
+              <w:noProof/>
+            </w:rPr>
+            <w:fldChar w:fldCharType="end"/>
+          </w:r>
           <w:r>
             <w:t xml:space="preserve"> - Screenshot showing new branch created to address missing documentation issue.</w:t>
           </w:r>
@@ -1205,14 +1365,27 @@
           <w:r>
             <w:t xml:space="preserve">Figure </w:t>
           </w:r>
-          <w:fldSimple w:instr=" SEQ Figure \* ARABIC ">
-            <w:r>
-              <w:rPr>
-                <w:noProof/>
-              </w:rPr>
-              <w:t>5</w:t>
-            </w:r>
-          </w:fldSimple>
+          <w:r>
+            <w:fldChar w:fldCharType="begin"/>
+          </w:r>
+          <w:r>
+            <w:instrText xml:space="preserve"> SEQ Figure \* ARABIC </w:instrText>
+          </w:r>
+          <w:r>
+            <w:fldChar w:fldCharType="separate"/>
+          </w:r>
+          <w:r>
+            <w:rPr>
+              <w:noProof/>
+            </w:rPr>
+            <w:t>5</w:t>
+          </w:r>
+          <w:r>
+            <w:rPr>
+              <w:noProof/>
+            </w:rPr>
+            <w:fldChar w:fldCharType="end"/>
+          </w:r>
           <w:r>
             <w:t xml:space="preserve"> - Screenshot showing Main.java class updated in the </w:t>
           </w:r>
@@ -1309,14 +1482,27 @@
           <w:r>
             <w:t xml:space="preserve">Figure </w:t>
           </w:r>
-          <w:fldSimple w:instr=" SEQ Figure \* ARABIC ">
-            <w:r>
-              <w:rPr>
-                <w:noProof/>
-              </w:rPr>
-              <w:t>6</w:t>
-            </w:r>
-          </w:fldSimple>
+          <w:r>
+            <w:fldChar w:fldCharType="begin"/>
+          </w:r>
+          <w:r>
+            <w:instrText xml:space="preserve"> SEQ Figure \* ARABIC </w:instrText>
+          </w:r>
+          <w:r>
+            <w:fldChar w:fldCharType="separate"/>
+          </w:r>
+          <w:r>
+            <w:rPr>
+              <w:noProof/>
+            </w:rPr>
+            <w:t>6</w:t>
+          </w:r>
+          <w:r>
+            <w:rPr>
+              <w:noProof/>
+            </w:rPr>
+            <w:fldChar w:fldCharType="end"/>
+          </w:r>
           <w:r>
             <w:t xml:space="preserve"> - Screenshot demonstrating a newly created pull request for the </w:t>
           </w:r>
@@ -1414,14 +1600,27 @@
           <w:r>
             <w:t xml:space="preserve">Figure </w:t>
           </w:r>
-          <w:fldSimple w:instr=" SEQ Figure \* ARABIC ">
-            <w:r>
-              <w:rPr>
-                <w:noProof/>
-              </w:rPr>
-              <w:t>7</w:t>
-            </w:r>
-          </w:fldSimple>
+          <w:r>
+            <w:fldChar w:fldCharType="begin"/>
+          </w:r>
+          <w:r>
+            <w:instrText xml:space="preserve"> SEQ Figure \* ARABIC </w:instrText>
+          </w:r>
+          <w:r>
+            <w:fldChar w:fldCharType="separate"/>
+          </w:r>
+          <w:r>
+            <w:rPr>
+              <w:noProof/>
+            </w:rPr>
+            <w:t>7</w:t>
+          </w:r>
+          <w:r>
+            <w:rPr>
+              <w:noProof/>
+            </w:rPr>
+            <w:fldChar w:fldCharType="end"/>
+          </w:r>
           <w:r>
             <w:t xml:space="preserve"> - Screenshot containing side by side comparison of main and </w:t>
           </w:r>
@@ -1527,14 +1726,27 @@
           <w:r>
             <w:t xml:space="preserve">Figure </w:t>
           </w:r>
-          <w:fldSimple w:instr=" SEQ Figure \* ARABIC ">
-            <w:r>
-              <w:rPr>
-                <w:noProof/>
-              </w:rPr>
-              <w:t>8</w:t>
-            </w:r>
-          </w:fldSimple>
+          <w:r>
+            <w:fldChar w:fldCharType="begin"/>
+          </w:r>
+          <w:r>
+            <w:instrText xml:space="preserve"> SEQ Figure \* ARABIC </w:instrText>
+          </w:r>
+          <w:r>
+            <w:fldChar w:fldCharType="separate"/>
+          </w:r>
+          <w:r>
+            <w:rPr>
+              <w:noProof/>
+            </w:rPr>
+            <w:t>8</w:t>
+          </w:r>
+          <w:r>
+            <w:rPr>
+              <w:noProof/>
+            </w:rPr>
+            <w:fldChar w:fldCharType="end"/>
+          </w:r>
           <w:r>
             <w:t xml:space="preserve"> - Screenshot showing both main and </w:t>
           </w:r>
@@ -1636,14 +1848,27 @@
           <w:r>
             <w:t xml:space="preserve">Figure </w:t>
           </w:r>
-          <w:fldSimple w:instr=" SEQ Figure \* ARABIC ">
-            <w:r>
-              <w:rPr>
-                <w:noProof/>
-              </w:rPr>
-              <w:t>9</w:t>
-            </w:r>
-          </w:fldSimple>
+          <w:r>
+            <w:fldChar w:fldCharType="begin"/>
+          </w:r>
+          <w:r>
+            <w:instrText xml:space="preserve"> SEQ Figure \* ARABIC </w:instrText>
+          </w:r>
+          <w:r>
+            <w:fldChar w:fldCharType="separate"/>
+          </w:r>
+          <w:r>
+            <w:rPr>
+              <w:noProof/>
+            </w:rPr>
+            <w:t>9</w:t>
+          </w:r>
+          <w:r>
+            <w:rPr>
+              <w:noProof/>
+            </w:rPr>
+            <w:fldChar w:fldCharType="end"/>
+          </w:r>
           <w:r>
             <w:t xml:space="preserve"> - Screenshot showing remaining branches. The </w:t>
           </w:r>
@@ -1782,6 +2007,7 @@
         <w:docPartUnique/>
       </w:docPartObj>
     </w:sdtPr>
+    <w:sdtEndPr/>
     <w:sdtContent>
       <w:p>
         <w:pPr>
@@ -2513,6 +2739,119 @@
       </w:pPr>
     </w:lvl>
   </w:abstractNum>
+  <w:abstractNum w:abstractNumId="4" w15:restartNumberingAfterBreak="0">
+    <w:nsid w:val="46086F4B"/>
+    <w:multiLevelType w:val="hybridMultilevel"/>
+    <w:tmpl w:val="DC72B00E"/>
+    <w:lvl w:ilvl="0" w:tplc="04090001">
+      <w:start w:val="1"/>
+      <w:numFmt w:val="bullet"/>
+      <w:lvlText w:val=""/>
+      <w:lvlJc w:val="left"/>
+      <w:pPr>
+        <w:ind w:left="720" w:hanging="360"/>
+      </w:pPr>
+      <w:rPr>
+        <w:rFonts w:ascii="Symbol" w:hAnsi="Symbol" w:hint="default"/>
+      </w:rPr>
+    </w:lvl>
+    <w:lvl w:ilvl="1" w:tplc="04090003" w:tentative="1">
+      <w:start w:val="1"/>
+      <w:numFmt w:val="bullet"/>
+      <w:lvlText w:val="o"/>
+      <w:lvlJc w:val="left"/>
+      <w:pPr>
+        <w:ind w:left="1440" w:hanging="360"/>
+      </w:pPr>
+      <w:rPr>
+        <w:rFonts w:ascii="Courier New" w:hAnsi="Courier New" w:cs="Courier New" w:hint="default"/>
+      </w:rPr>
+    </w:lvl>
+    <w:lvl w:ilvl="2" w:tplc="04090005" w:tentative="1">
+      <w:start w:val="1"/>
+      <w:numFmt w:val="bullet"/>
+      <w:lvlText w:val=""/>
+      <w:lvlJc w:val="left"/>
+      <w:pPr>
+        <w:ind w:left="2160" w:hanging="360"/>
+      </w:pPr>
+      <w:rPr>
+        <w:rFonts w:ascii="Wingdings" w:hAnsi="Wingdings" w:hint="default"/>
+      </w:rPr>
+    </w:lvl>
+    <w:lvl w:ilvl="3" w:tplc="04090001" w:tentative="1">
+      <w:start w:val="1"/>
+      <w:numFmt w:val="bullet"/>
+      <w:lvlText w:val=""/>
+      <w:lvlJc w:val="left"/>
+      <w:pPr>
+        <w:ind w:left="2880" w:hanging="360"/>
+      </w:pPr>
+      <w:rPr>
+        <w:rFonts w:ascii="Symbol" w:hAnsi="Symbol" w:hint="default"/>
+      </w:rPr>
+    </w:lvl>
+    <w:lvl w:ilvl="4" w:tplc="04090003" w:tentative="1">
+      <w:start w:val="1"/>
+      <w:numFmt w:val="bullet"/>
+      <w:lvlText w:val="o"/>
+      <w:lvlJc w:val="left"/>
+      <w:pPr>
+        <w:ind w:left="3600" w:hanging="360"/>
+      </w:pPr>
+      <w:rPr>
+        <w:rFonts w:ascii="Courier New" w:hAnsi="Courier New" w:cs="Courier New" w:hint="default"/>
+      </w:rPr>
+    </w:lvl>
+    <w:lvl w:ilvl="5" w:tplc="04090005" w:tentative="1">
+      <w:start w:val="1"/>
+      <w:numFmt w:val="bullet"/>
+      <w:lvlText w:val=""/>
+      <w:lvlJc w:val="left"/>
+      <w:pPr>
+        <w:ind w:left="4320" w:hanging="360"/>
+      </w:pPr>
+      <w:rPr>
+        <w:rFonts w:ascii="Wingdings" w:hAnsi="Wingdings" w:hint="default"/>
+      </w:rPr>
+    </w:lvl>
+    <w:lvl w:ilvl="6" w:tplc="04090001" w:tentative="1">
+      <w:start w:val="1"/>
+      <w:numFmt w:val="bullet"/>
+      <w:lvlText w:val=""/>
+      <w:lvlJc w:val="left"/>
+      <w:pPr>
+        <w:ind w:left="5040" w:hanging="360"/>
+      </w:pPr>
+      <w:rPr>
+        <w:rFonts w:ascii="Symbol" w:hAnsi="Symbol" w:hint="default"/>
+      </w:rPr>
+    </w:lvl>
+    <w:lvl w:ilvl="7" w:tplc="04090003" w:tentative="1">
+      <w:start w:val="1"/>
+      <w:numFmt w:val="bullet"/>
+      <w:lvlText w:val="o"/>
+      <w:lvlJc w:val="left"/>
+      <w:pPr>
+        <w:ind w:left="5760" w:hanging="360"/>
+      </w:pPr>
+      <w:rPr>
+        <w:rFonts w:ascii="Courier New" w:hAnsi="Courier New" w:cs="Courier New" w:hint="default"/>
+      </w:rPr>
+    </w:lvl>
+    <w:lvl w:ilvl="8" w:tplc="04090005" w:tentative="1">
+      <w:start w:val="1"/>
+      <w:numFmt w:val="bullet"/>
+      <w:lvlText w:val=""/>
+      <w:lvlJc w:val="left"/>
+      <w:pPr>
+        <w:ind w:left="6480" w:hanging="360"/>
+      </w:pPr>
+      <w:rPr>
+        <w:rFonts w:ascii="Wingdings" w:hAnsi="Wingdings" w:hint="default"/>
+      </w:rPr>
+    </w:lvl>
+  </w:abstractNum>
   <w:num w:numId="1" w16cid:durableId="1200506674">
     <w:abstractNumId w:val="2"/>
   </w:num>
@@ -2524,6 +2863,9 @@
   </w:num>
   <w:num w:numId="4" w16cid:durableId="1006900757">
     <w:abstractNumId w:val="0"/>
+  </w:num>
+  <w:num w:numId="5" w16cid:durableId="1145580978">
+    <w:abstractNumId w:val="4"/>
   </w:num>
 </w:numbering>
 </file>

</xml_diff>

<commit_message>
Updated with format changes and body text.
</commit_message>
<xml_diff>
--- a/Fibonacci/[CEN 4802C] Software Int Config and Test  - Assignment 2.docx
+++ b/Fibonacci/[CEN 4802C] Software Int Config and Test  - Assignment 2.docx
@@ -355,6 +355,7 @@
           <w:calendar w:val="gregorian"/>
         </w:date>
       </w:sdtPr>
+      <w:sdtEndPr/>
       <w:sdtContent>
         <w:p>
           <w:pPr>
@@ -874,14 +875,27 @@
           <w:r>
             <w:t xml:space="preserve">Figure </w:t>
           </w:r>
-          <w:fldSimple w:instr=" SEQ Figure \* ARABIC ">
-            <w:r>
-              <w:rPr>
-                <w:noProof/>
-              </w:rPr>
-              <w:t>1</w:t>
-            </w:r>
-          </w:fldSimple>
+          <w:r>
+            <w:fldChar w:fldCharType="begin"/>
+          </w:r>
+          <w:r>
+            <w:instrText xml:space="preserve"> SEQ Figure \* ARABIC </w:instrText>
+          </w:r>
+          <w:r>
+            <w:fldChar w:fldCharType="separate"/>
+          </w:r>
+          <w:r>
+            <w:rPr>
+              <w:noProof/>
+            </w:rPr>
+            <w:t>1</w:t>
+          </w:r>
+          <w:r>
+            <w:rPr>
+              <w:noProof/>
+            </w:rPr>
+            <w:fldChar w:fldCharType="end"/>
+          </w:r>
           <w:r>
             <w:t xml:space="preserve"> - Screenshot of successful calculation of the Fibonacci sequence.</w:t>
           </w:r>
@@ -993,14 +1007,27 @@
           <w:r>
             <w:t xml:space="preserve">Figure </w:t>
           </w:r>
-          <w:fldSimple w:instr=" SEQ Figure \* ARABIC ">
-            <w:r>
-              <w:rPr>
-                <w:noProof/>
-              </w:rPr>
-              <w:t>2</w:t>
-            </w:r>
-          </w:fldSimple>
+          <w:r>
+            <w:fldChar w:fldCharType="begin"/>
+          </w:r>
+          <w:r>
+            <w:instrText xml:space="preserve"> SEQ Figure \* ARABIC </w:instrText>
+          </w:r>
+          <w:r>
+            <w:fldChar w:fldCharType="separate"/>
+          </w:r>
+          <w:r>
+            <w:rPr>
+              <w:noProof/>
+            </w:rPr>
+            <w:t>2</w:t>
+          </w:r>
+          <w:r>
+            <w:rPr>
+              <w:noProof/>
+            </w:rPr>
+            <w:fldChar w:fldCharType="end"/>
+          </w:r>
           <w:r>
             <w:t xml:space="preserve"> - Screenshot showing Main class</w:t>
           </w:r>
@@ -1095,14 +1122,27 @@
           <w:r>
             <w:t xml:space="preserve">Figure </w:t>
           </w:r>
-          <w:fldSimple w:instr=" SEQ Figure \* ARABIC ">
-            <w:r>
-              <w:rPr>
-                <w:noProof/>
-              </w:rPr>
-              <w:t>3</w:t>
-            </w:r>
-          </w:fldSimple>
+          <w:r>
+            <w:fldChar w:fldCharType="begin"/>
+          </w:r>
+          <w:r>
+            <w:instrText xml:space="preserve"> SEQ Figure \* ARABIC </w:instrText>
+          </w:r>
+          <w:r>
+            <w:fldChar w:fldCharType="separate"/>
+          </w:r>
+          <w:r>
+            <w:rPr>
+              <w:noProof/>
+            </w:rPr>
+            <w:t>3</w:t>
+          </w:r>
+          <w:r>
+            <w:rPr>
+              <w:noProof/>
+            </w:rPr>
+            <w:fldChar w:fldCharType="end"/>
+          </w:r>
           <w:r>
             <w:t xml:space="preserve"> - Newly created issue logged in GitHub.</w:t>
           </w:r>
@@ -1192,14 +1232,30 @@
           <w:r>
             <w:t xml:space="preserve">Figure </w:t>
           </w:r>
-          <w:fldSimple w:instr=" SEQ Figure \* ARABIC ">
-            <w:r>
-              <w:rPr>
-                <w:noProof/>
-              </w:rPr>
-              <w:t>4</w:t>
-            </w:r>
-          </w:fldSimple>
+          <w:r>
+            <w:fldChar w:fldCharType="begin"/>
+          </w:r>
+          <w:r>
+            <w:instrText xml:space="preserve"> SEQ Figure</w:instrText>
+          </w:r>
+          <w:r>
+            <w:instrText xml:space="preserve"> \* ARABIC </w:instrText>
+          </w:r>
+          <w:r>
+            <w:fldChar w:fldCharType="separate"/>
+          </w:r>
+          <w:r>
+            <w:rPr>
+              <w:noProof/>
+            </w:rPr>
+            <w:t>4</w:t>
+          </w:r>
+          <w:r>
+            <w:rPr>
+              <w:noProof/>
+            </w:rPr>
+            <w:fldChar w:fldCharType="end"/>
+          </w:r>
           <w:r>
             <w:t xml:space="preserve"> - Screenshot showing new branch created to address missing documentation issue.</w:t>
           </w:r>
@@ -1214,9 +1270,9 @@
               <w:noProof/>
             </w:rPr>
             <w:drawing>
-              <wp:inline distT="0" distB="0" distL="0" distR="0" wp14:anchorId="1FDBC295" wp14:editId="1C22008F">
-                <wp:extent cx="6400800" cy="2988945"/>
-                <wp:effectExtent l="133350" t="114300" r="133350" b="173355"/>
+              <wp:inline distT="0" distB="0" distL="0" distR="0" wp14:anchorId="1FDBC295" wp14:editId="3BFEADF2">
+                <wp:extent cx="6102985" cy="2788917"/>
+                <wp:effectExtent l="133350" t="114300" r="126365" b="164465"/>
                 <wp:docPr id="1339524838" name="Picture 1" descr="A screenshot of a computer&#10;&#10;Description automatically generated with medium confidence"/>
                 <wp:cNvGraphicFramePr>
                   <a:graphicFrameLocks xmlns:a="http://schemas.openxmlformats.org/drawingml/2006/main" noChangeAspect="1"/>
@@ -1228,16 +1284,15 @@
                         <pic:cNvPr id="1339524838" name="Picture 1" descr="A screenshot of a computer&#10;&#10;Description automatically generated with medium confidence"/>
                         <pic:cNvPicPr/>
                       </pic:nvPicPr>
-                      <pic:blipFill>
+                      <pic:blipFill rotWithShape="1">
                         <a:blip r:embed="rId13"/>
-                        <a:stretch>
-                          <a:fillRect/>
-                        </a:stretch>
+                        <a:srcRect t="2139"/>
+                        <a:stretch/>
                       </pic:blipFill>
-                      <pic:spPr>
+                      <pic:spPr bwMode="auto">
                         <a:xfrm>
                           <a:off x="0" y="0"/>
-                          <a:ext cx="6400800" cy="2988945"/>
+                          <a:ext cx="6113372" cy="2793664"/>
                         </a:xfrm>
                         <a:prstGeom prst="rect">
                           <a:avLst/>
@@ -1247,11 +1302,29 @@
                             <a:shade val="85000"/>
                           </a:srgbClr>
                         </a:solidFill>
-                        <a:ln w="88900" cap="sq">
+                        <a:ln w="88900" cap="sq" cmpd="sng" algn="ctr">
                           <a:solidFill>
                             <a:srgbClr val="FFFFFF"/>
                           </a:solidFill>
+                          <a:prstDash val="solid"/>
                           <a:miter lim="800000"/>
+                          <a:headEnd type="none" w="med" len="med"/>
+                          <a:tailEnd type="none" w="med" len="med"/>
+                          <a:extLst>
+                            <a:ext uri="{C807C97D-BFC1-408E-A445-0C87EB9F89A2}">
+                              <ask:lineSketchStyleProps xmlns:ask="http://schemas.microsoft.com/office/drawing/2018/sketchyshapes" sd="0">
+                                <a:custGeom>
+                                  <a:avLst/>
+                                  <a:gdLst/>
+                                  <a:ahLst/>
+                                  <a:cxnLst/>
+                                  <a:rect l="0" t="0" r="0" b="0"/>
+                                  <a:pathLst/>
+                                </a:custGeom>
+                                <ask:type/>
+                              </ask:lineSketchStyleProps>
+                            </a:ext>
+                          </a:extLst>
                         </a:ln>
                         <a:effectLst>
                           <a:outerShdw blurRad="55000" dist="18000" dir="5400000" algn="tl" rotWithShape="0">
@@ -1272,6 +1345,11 @@
                             <a:srgbClr val="FFFFFF"/>
                           </a:contourClr>
                         </a:sp3d>
+                        <a:extLst>
+                          <a:ext uri="{53640926-AAD7-44D8-BBD7-CCE9431645EC}">
+                            <a14:shadowObscured xmlns:a14="http://schemas.microsoft.com/office/drawing/2010/main"/>
+                          </a:ext>
+                        </a:extLst>
                       </pic:spPr>
                     </pic:pic>
                   </a:graphicData>
@@ -1287,14 +1365,27 @@
           <w:r>
             <w:t xml:space="preserve">Figure </w:t>
           </w:r>
-          <w:fldSimple w:instr=" SEQ Figure \* ARABIC ">
-            <w:r>
-              <w:rPr>
-                <w:noProof/>
-              </w:rPr>
-              <w:t>5</w:t>
-            </w:r>
-          </w:fldSimple>
+          <w:r>
+            <w:fldChar w:fldCharType="begin"/>
+          </w:r>
+          <w:r>
+            <w:instrText xml:space="preserve"> SEQ Figure \* ARABIC </w:instrText>
+          </w:r>
+          <w:r>
+            <w:fldChar w:fldCharType="separate"/>
+          </w:r>
+          <w:r>
+            <w:rPr>
+              <w:noProof/>
+            </w:rPr>
+            <w:t>5</w:t>
+          </w:r>
+          <w:r>
+            <w:rPr>
+              <w:noProof/>
+            </w:rPr>
+            <w:fldChar w:fldCharType="end"/>
+          </w:r>
           <w:r>
             <w:t xml:space="preserve"> - Screenshot showing Main.java class updated in the </w:t>
           </w:r>
@@ -1316,11 +1407,10 @@
             <w:rPr>
               <w:noProof/>
             </w:rPr>
-            <w:lastRenderedPageBreak/>
             <w:drawing>
-              <wp:inline distT="0" distB="0" distL="0" distR="0" wp14:anchorId="553B2C2D" wp14:editId="6B19CB1A">
-                <wp:extent cx="5170170" cy="4077151"/>
-                <wp:effectExtent l="133350" t="114300" r="144780" b="171450"/>
+              <wp:inline distT="0" distB="0" distL="0" distR="0" wp14:anchorId="553B2C2D" wp14:editId="76DAC4FF">
+                <wp:extent cx="4108997" cy="2697480"/>
+                <wp:effectExtent l="133350" t="114300" r="139700" b="160020"/>
                 <wp:docPr id="1400356265" name="Picture 1" descr="A screenshot of a computer&#10;&#10;Description automatically generated with medium confidence"/>
                 <wp:cNvGraphicFramePr>
                   <a:graphicFrameLocks xmlns:a="http://schemas.openxmlformats.org/drawingml/2006/main" noChangeAspect="1"/>
@@ -1332,16 +1422,15 @@
                         <pic:cNvPr id="1400356265" name="Picture 1" descr="A screenshot of a computer&#10;&#10;Description automatically generated with medium confidence"/>
                         <pic:cNvPicPr/>
                       </pic:nvPicPr>
-                      <pic:blipFill>
+                      <pic:blipFill rotWithShape="1">
                         <a:blip r:embed="rId14"/>
-                        <a:stretch>
-                          <a:fillRect/>
-                        </a:stretch>
+                        <a:srcRect t="12150" b="4603"/>
+                        <a:stretch/>
                       </pic:blipFill>
-                      <pic:spPr>
+                      <pic:spPr bwMode="auto">
                         <a:xfrm>
                           <a:off x="0" y="0"/>
-                          <a:ext cx="5179507" cy="4084514"/>
+                          <a:ext cx="4183552" cy="2746424"/>
                         </a:xfrm>
                         <a:prstGeom prst="rect">
                           <a:avLst/>
@@ -1351,11 +1440,29 @@
                             <a:shade val="85000"/>
                           </a:srgbClr>
                         </a:solidFill>
-                        <a:ln w="88900" cap="sq">
+                        <a:ln w="88900" cap="sq" cmpd="sng" algn="ctr">
                           <a:solidFill>
                             <a:srgbClr val="FFFFFF"/>
                           </a:solidFill>
+                          <a:prstDash val="solid"/>
                           <a:miter lim="800000"/>
+                          <a:headEnd type="none" w="med" len="med"/>
+                          <a:tailEnd type="none" w="med" len="med"/>
+                          <a:extLst>
+                            <a:ext uri="{C807C97D-BFC1-408E-A445-0C87EB9F89A2}">
+                              <ask:lineSketchStyleProps xmlns:ask="http://schemas.microsoft.com/office/drawing/2018/sketchyshapes" sd="0">
+                                <a:custGeom>
+                                  <a:avLst/>
+                                  <a:gdLst/>
+                                  <a:ahLst/>
+                                  <a:cxnLst/>
+                                  <a:rect l="0" t="0" r="0" b="0"/>
+                                  <a:pathLst/>
+                                </a:custGeom>
+                                <ask:type/>
+                              </ask:lineSketchStyleProps>
+                            </a:ext>
+                          </a:extLst>
                         </a:ln>
                         <a:effectLst>
                           <a:outerShdw blurRad="55000" dist="18000" dir="5400000" algn="tl" rotWithShape="0">
@@ -1376,6 +1483,11 @@
                             <a:srgbClr val="FFFFFF"/>
                           </a:contourClr>
                         </a:sp3d>
+                        <a:extLst>
+                          <a:ext uri="{53640926-AAD7-44D8-BBD7-CCE9431645EC}">
+                            <a14:shadowObscured xmlns:a14="http://schemas.microsoft.com/office/drawing/2010/main"/>
+                          </a:ext>
+                        </a:extLst>
                       </pic:spPr>
                     </pic:pic>
                   </a:graphicData>
@@ -1391,14 +1503,27 @@
           <w:r>
             <w:t xml:space="preserve">Figure </w:t>
           </w:r>
-          <w:fldSimple w:instr=" SEQ Figure \* ARABIC ">
-            <w:r>
-              <w:rPr>
-                <w:noProof/>
-              </w:rPr>
-              <w:t>6</w:t>
-            </w:r>
-          </w:fldSimple>
+          <w:r>
+            <w:fldChar w:fldCharType="begin"/>
+          </w:r>
+          <w:r>
+            <w:instrText xml:space="preserve"> SEQ Figure \* ARABIC </w:instrText>
+          </w:r>
+          <w:r>
+            <w:fldChar w:fldCharType="separate"/>
+          </w:r>
+          <w:r>
+            <w:rPr>
+              <w:noProof/>
+            </w:rPr>
+            <w:t>6</w:t>
+          </w:r>
+          <w:r>
+            <w:rPr>
+              <w:noProof/>
+            </w:rPr>
+            <w:fldChar w:fldCharType="end"/>
+          </w:r>
           <w:r>
             <w:t xml:space="preserve"> - Screenshot demonstrating a newly created pull request for the </w:t>
           </w:r>
@@ -1421,7 +1546,6 @@
             <w:rPr>
               <w:noProof/>
             </w:rPr>
-            <w:lastRenderedPageBreak/>
             <w:drawing>
               <wp:inline distT="0" distB="0" distL="0" distR="0" wp14:anchorId="5DC7D9FF" wp14:editId="3D6C9CDC">
                 <wp:extent cx="6400800" cy="3400425"/>
@@ -1496,14 +1620,27 @@
           <w:r>
             <w:t xml:space="preserve">Figure </w:t>
           </w:r>
-          <w:fldSimple w:instr=" SEQ Figure \* ARABIC ">
-            <w:r>
-              <w:rPr>
-                <w:noProof/>
-              </w:rPr>
-              <w:t>7</w:t>
-            </w:r>
-          </w:fldSimple>
+          <w:r>
+            <w:fldChar w:fldCharType="begin"/>
+          </w:r>
+          <w:r>
+            <w:instrText xml:space="preserve"> SEQ Figure \* ARABIC </w:instrText>
+          </w:r>
+          <w:r>
+            <w:fldChar w:fldCharType="separate"/>
+          </w:r>
+          <w:r>
+            <w:rPr>
+              <w:noProof/>
+            </w:rPr>
+            <w:t>7</w:t>
+          </w:r>
+          <w:r>
+            <w:rPr>
+              <w:noProof/>
+            </w:rPr>
+            <w:fldChar w:fldCharType="end"/>
+          </w:r>
           <w:r>
             <w:t xml:space="preserve"> - Screenshot containing side by side comparison of main and </w:t>
           </w:r>
@@ -1609,14 +1746,27 @@
           <w:r>
             <w:t xml:space="preserve">Figure </w:t>
           </w:r>
-          <w:fldSimple w:instr=" SEQ Figure \* ARABIC ">
-            <w:r>
-              <w:rPr>
-                <w:noProof/>
-              </w:rPr>
-              <w:t>8</w:t>
-            </w:r>
-          </w:fldSimple>
+          <w:r>
+            <w:fldChar w:fldCharType="begin"/>
+          </w:r>
+          <w:r>
+            <w:instrText xml:space="preserve"> SEQ Figure \* ARABIC </w:instrText>
+          </w:r>
+          <w:r>
+            <w:fldChar w:fldCharType="separate"/>
+          </w:r>
+          <w:r>
+            <w:rPr>
+              <w:noProof/>
+            </w:rPr>
+            <w:t>8</w:t>
+          </w:r>
+          <w:r>
+            <w:rPr>
+              <w:noProof/>
+            </w:rPr>
+            <w:fldChar w:fldCharType="end"/>
+          </w:r>
           <w:r>
             <w:t xml:space="preserve"> - Screenshot showing both main and </w:t>
           </w:r>
@@ -1718,14 +1868,27 @@
           <w:r>
             <w:t xml:space="preserve">Figure </w:t>
           </w:r>
-          <w:fldSimple w:instr=" SEQ Figure \* ARABIC ">
-            <w:r>
-              <w:rPr>
-                <w:noProof/>
-              </w:rPr>
-              <w:t>9</w:t>
-            </w:r>
-          </w:fldSimple>
+          <w:r>
+            <w:fldChar w:fldCharType="begin"/>
+          </w:r>
+          <w:r>
+            <w:instrText xml:space="preserve"> SEQ Figure \* ARABIC </w:instrText>
+          </w:r>
+          <w:r>
+            <w:fldChar w:fldCharType="separate"/>
+          </w:r>
+          <w:r>
+            <w:rPr>
+              <w:noProof/>
+            </w:rPr>
+            <w:t>9</w:t>
+          </w:r>
+          <w:r>
+            <w:rPr>
+              <w:noProof/>
+            </w:rPr>
+            <w:fldChar w:fldCharType="end"/>
+          </w:r>
           <w:r>
             <w:t xml:space="preserve"> - Screenshot showing remaining branches. The </w:t>
           </w:r>
@@ -1864,6 +2027,7 @@
         <w:docPartUnique/>
       </w:docPartObj>
     </w:sdtPr>
+    <w:sdtEndPr/>
     <w:sdtContent>
       <w:p>
         <w:pPr>

</xml_diff>

<commit_message>
Final version of report. Includes conclusion statement.
</commit_message>
<xml_diff>
--- a/Fibonacci/[CEN 4802C] Software Int Config and Test  - Assignment 2.docx
+++ b/Fibonacci/[CEN 4802C] Software Int Config and Test  - Assignment 2.docx
@@ -875,27 +875,14 @@
           <w:r>
             <w:t xml:space="preserve">Figure </w:t>
           </w:r>
-          <w:r>
-            <w:fldChar w:fldCharType="begin"/>
-          </w:r>
-          <w:r>
-            <w:instrText xml:space="preserve"> SEQ Figure \* ARABIC </w:instrText>
-          </w:r>
-          <w:r>
-            <w:fldChar w:fldCharType="separate"/>
-          </w:r>
-          <w:r>
-            <w:rPr>
-              <w:noProof/>
-            </w:rPr>
-            <w:t>1</w:t>
-          </w:r>
-          <w:r>
-            <w:rPr>
-              <w:noProof/>
-            </w:rPr>
-            <w:fldChar w:fldCharType="end"/>
-          </w:r>
+          <w:fldSimple w:instr=" SEQ Figure \* ARABIC ">
+            <w:r>
+              <w:rPr>
+                <w:noProof/>
+              </w:rPr>
+              <w:t>1</w:t>
+            </w:r>
+          </w:fldSimple>
           <w:r>
             <w:t xml:space="preserve"> - Screenshot of successful calculation of the Fibonacci sequence.</w:t>
           </w:r>
@@ -1007,27 +994,14 @@
           <w:r>
             <w:t xml:space="preserve">Figure </w:t>
           </w:r>
-          <w:r>
-            <w:fldChar w:fldCharType="begin"/>
-          </w:r>
-          <w:r>
-            <w:instrText xml:space="preserve"> SEQ Figure \* ARABIC </w:instrText>
-          </w:r>
-          <w:r>
-            <w:fldChar w:fldCharType="separate"/>
-          </w:r>
-          <w:r>
-            <w:rPr>
-              <w:noProof/>
-            </w:rPr>
-            <w:t>2</w:t>
-          </w:r>
-          <w:r>
-            <w:rPr>
-              <w:noProof/>
-            </w:rPr>
-            <w:fldChar w:fldCharType="end"/>
-          </w:r>
+          <w:fldSimple w:instr=" SEQ Figure \* ARABIC ">
+            <w:r>
+              <w:rPr>
+                <w:noProof/>
+              </w:rPr>
+              <w:t>2</w:t>
+            </w:r>
+          </w:fldSimple>
           <w:r>
             <w:t xml:space="preserve"> - Screenshot showing Main class</w:t>
           </w:r>
@@ -1122,27 +1096,14 @@
           <w:r>
             <w:t xml:space="preserve">Figure </w:t>
           </w:r>
-          <w:r>
-            <w:fldChar w:fldCharType="begin"/>
-          </w:r>
-          <w:r>
-            <w:instrText xml:space="preserve"> SEQ Figure \* ARABIC </w:instrText>
-          </w:r>
-          <w:r>
-            <w:fldChar w:fldCharType="separate"/>
-          </w:r>
-          <w:r>
-            <w:rPr>
-              <w:noProof/>
-            </w:rPr>
-            <w:t>3</w:t>
-          </w:r>
-          <w:r>
-            <w:rPr>
-              <w:noProof/>
-            </w:rPr>
-            <w:fldChar w:fldCharType="end"/>
-          </w:r>
+          <w:fldSimple w:instr=" SEQ Figure \* ARABIC ">
+            <w:r>
+              <w:rPr>
+                <w:noProof/>
+              </w:rPr>
+              <w:t>3</w:t>
+            </w:r>
+          </w:fldSimple>
           <w:r>
             <w:t xml:space="preserve"> - Newly created issue logged in GitHub.</w:t>
           </w:r>
@@ -1232,30 +1193,14 @@
           <w:r>
             <w:t xml:space="preserve">Figure </w:t>
           </w:r>
-          <w:r>
-            <w:fldChar w:fldCharType="begin"/>
-          </w:r>
-          <w:r>
-            <w:instrText xml:space="preserve"> SEQ Figure</w:instrText>
-          </w:r>
-          <w:r>
-            <w:instrText xml:space="preserve"> \* ARABIC </w:instrText>
-          </w:r>
-          <w:r>
-            <w:fldChar w:fldCharType="separate"/>
-          </w:r>
-          <w:r>
-            <w:rPr>
-              <w:noProof/>
-            </w:rPr>
-            <w:t>4</w:t>
-          </w:r>
-          <w:r>
-            <w:rPr>
-              <w:noProof/>
-            </w:rPr>
-            <w:fldChar w:fldCharType="end"/>
-          </w:r>
+          <w:fldSimple w:instr=" SEQ Figure \* ARABIC ">
+            <w:r>
+              <w:rPr>
+                <w:noProof/>
+              </w:rPr>
+              <w:t>4</w:t>
+            </w:r>
+          </w:fldSimple>
           <w:r>
             <w:t xml:space="preserve"> - Screenshot showing new branch created to address missing documentation issue.</w:t>
           </w:r>
@@ -1365,37 +1310,16 @@
           <w:r>
             <w:t xml:space="preserve">Figure </w:t>
           </w:r>
-          <w:r>
-            <w:fldChar w:fldCharType="begin"/>
-          </w:r>
-          <w:r>
-            <w:instrText xml:space="preserve"> SEQ Figure \* ARABIC </w:instrText>
-          </w:r>
-          <w:r>
-            <w:fldChar w:fldCharType="separate"/>
-          </w:r>
-          <w:r>
-            <w:rPr>
-              <w:noProof/>
-            </w:rPr>
-            <w:t>5</w:t>
-          </w:r>
-          <w:r>
-            <w:rPr>
-              <w:noProof/>
-            </w:rPr>
-            <w:fldChar w:fldCharType="end"/>
-          </w:r>
-          <w:r>
-            <w:t xml:space="preserve"> - Screenshot showing Main.java class updated in the </w:t>
-          </w:r>
-          <w:proofErr w:type="spellStart"/>
-          <w:r>
-            <w:t>MissingDocs</w:t>
-          </w:r>
-          <w:proofErr w:type="spellEnd"/>
-          <w:r>
-            <w:t xml:space="preserve"> branch. Note the status message above stating the branch is 2 commits ahead of the main branch.</w:t>
+          <w:fldSimple w:instr=" SEQ Figure \* ARABIC ">
+            <w:r>
+              <w:rPr>
+                <w:noProof/>
+              </w:rPr>
+              <w:t>5</w:t>
+            </w:r>
+          </w:fldSimple>
+          <w:r>
+            <w:t xml:space="preserve"> - Screenshot showing Main.java class updated in the MissingDocs branch. Note the status message above stating the branch is 2 commits ahead of the main branch.</w:t>
           </w:r>
         </w:p>
         <w:p>
@@ -1503,37 +1427,16 @@
           <w:r>
             <w:t xml:space="preserve">Figure </w:t>
           </w:r>
-          <w:r>
-            <w:fldChar w:fldCharType="begin"/>
-          </w:r>
-          <w:r>
-            <w:instrText xml:space="preserve"> SEQ Figure \* ARABIC </w:instrText>
-          </w:r>
-          <w:r>
-            <w:fldChar w:fldCharType="separate"/>
-          </w:r>
-          <w:r>
-            <w:rPr>
-              <w:noProof/>
-            </w:rPr>
-            <w:t>6</w:t>
-          </w:r>
-          <w:r>
-            <w:rPr>
-              <w:noProof/>
-            </w:rPr>
-            <w:fldChar w:fldCharType="end"/>
-          </w:r>
-          <w:r>
-            <w:t xml:space="preserve"> - Screenshot demonstrating a newly created pull request for the </w:t>
-          </w:r>
-          <w:proofErr w:type="spellStart"/>
-          <w:r>
-            <w:t>MissingDocs</w:t>
-          </w:r>
-          <w:proofErr w:type="spellEnd"/>
-          <w:r>
-            <w:t xml:space="preserve"> branch merge into the main branch.</w:t>
+          <w:fldSimple w:instr=" SEQ Figure \* ARABIC ">
+            <w:r>
+              <w:rPr>
+                <w:noProof/>
+              </w:rPr>
+              <w:t>6</w:t>
+            </w:r>
+          </w:fldSimple>
+          <w:r>
+            <w:t xml:space="preserve"> - Screenshot demonstrating a newly created pull request for the MissingDocs branch merge into the main branch.</w:t>
           </w:r>
         </w:p>
         <w:p/>
@@ -1547,9 +1450,9 @@
               <w:noProof/>
             </w:rPr>
             <w:drawing>
-              <wp:inline distT="0" distB="0" distL="0" distR="0" wp14:anchorId="5DC7D9FF" wp14:editId="3D6C9CDC">
-                <wp:extent cx="6400800" cy="3400425"/>
-                <wp:effectExtent l="133350" t="114300" r="133350" b="161925"/>
+              <wp:inline distT="0" distB="0" distL="0" distR="0" wp14:anchorId="5DC7D9FF" wp14:editId="15DF43F1">
+                <wp:extent cx="6009938" cy="3192780"/>
+                <wp:effectExtent l="114300" t="114300" r="105410" b="140970"/>
                 <wp:docPr id="884650696" name="Picture 1" descr="A screenshot of a computer&#10;&#10;Description automatically generated"/>
                 <wp:cNvGraphicFramePr>
                   <a:graphicFrameLocks xmlns:a="http://schemas.openxmlformats.org/drawingml/2006/main" noChangeAspect="1"/>
@@ -1570,7 +1473,7 @@
                       <pic:spPr>
                         <a:xfrm>
                           <a:off x="0" y="0"/>
-                          <a:ext cx="6400800" cy="3400425"/>
+                          <a:ext cx="6054105" cy="3216244"/>
                         </a:xfrm>
                         <a:prstGeom prst="rect">
                           <a:avLst/>
@@ -1620,43 +1523,20 @@
           <w:r>
             <w:t xml:space="preserve">Figure </w:t>
           </w:r>
-          <w:r>
-            <w:fldChar w:fldCharType="begin"/>
-          </w:r>
-          <w:r>
-            <w:instrText xml:space="preserve"> SEQ Figure \* ARABIC </w:instrText>
-          </w:r>
-          <w:r>
-            <w:fldChar w:fldCharType="separate"/>
-          </w:r>
-          <w:r>
-            <w:rPr>
-              <w:noProof/>
-            </w:rPr>
-            <w:t>7</w:t>
-          </w:r>
-          <w:r>
-            <w:rPr>
-              <w:noProof/>
-            </w:rPr>
-            <w:fldChar w:fldCharType="end"/>
-          </w:r>
-          <w:r>
-            <w:t xml:space="preserve"> - Screenshot containing side by side comparison of main and </w:t>
-          </w:r>
-          <w:proofErr w:type="spellStart"/>
-          <w:r>
-            <w:t>MissingDocs</w:t>
-          </w:r>
-          <w:proofErr w:type="spellEnd"/>
-          <w:r>
-            <w:t xml:space="preserve"> branches. Newly added code is </w:t>
-          </w:r>
-          <w:proofErr w:type="spellStart"/>
-          <w:r>
-            <w:t>highlighed</w:t>
-          </w:r>
-          <w:proofErr w:type="spellEnd"/>
+          <w:fldSimple w:instr=" SEQ Figure \* ARABIC ">
+            <w:r>
+              <w:rPr>
+                <w:noProof/>
+              </w:rPr>
+              <w:t>7</w:t>
+            </w:r>
+          </w:fldSimple>
+          <w:r>
+            <w:t xml:space="preserve"> - Screenshot containing side by side comparison of main and MissingDocs branches. Newly added code is </w:t>
+          </w:r>
+          <w:r>
+            <w:t>highlighted</w:t>
+          </w:r>
           <w:r>
             <w:t xml:space="preserve"> in green within the IDE. For emphasis, newly added code in screenshot was boxed in red using a markup tool.</w:t>
           </w:r>
@@ -1746,37 +1626,16 @@
           <w:r>
             <w:t xml:space="preserve">Figure </w:t>
           </w:r>
-          <w:r>
-            <w:fldChar w:fldCharType="begin"/>
-          </w:r>
-          <w:r>
-            <w:instrText xml:space="preserve"> SEQ Figure \* ARABIC </w:instrText>
-          </w:r>
-          <w:r>
-            <w:fldChar w:fldCharType="separate"/>
-          </w:r>
-          <w:r>
-            <w:rPr>
-              <w:noProof/>
-            </w:rPr>
-            <w:t>8</w:t>
-          </w:r>
-          <w:r>
-            <w:rPr>
-              <w:noProof/>
-            </w:rPr>
-            <w:fldChar w:fldCharType="end"/>
-          </w:r>
-          <w:r>
-            <w:t xml:space="preserve"> - Screenshot showing both main and </w:t>
-          </w:r>
-          <w:proofErr w:type="spellStart"/>
-          <w:r>
-            <w:t>MissingDocs</w:t>
-          </w:r>
-          <w:proofErr w:type="spellEnd"/>
-          <w:r>
-            <w:t xml:space="preserve"> branches were merged successfully.</w:t>
+          <w:fldSimple w:instr=" SEQ Figure \* ARABIC ">
+            <w:r>
+              <w:rPr>
+                <w:noProof/>
+              </w:rPr>
+              <w:t>8</w:t>
+            </w:r>
+          </w:fldSimple>
+          <w:r>
+            <w:t xml:space="preserve"> - Screenshot showing both main and MissingDocs branches were merged successfully.</w:t>
           </w:r>
         </w:p>
         <w:p/>
@@ -1868,46 +1727,126 @@
           <w:r>
             <w:t xml:space="preserve">Figure </w:t>
           </w:r>
-          <w:r>
-            <w:fldChar w:fldCharType="begin"/>
-          </w:r>
-          <w:r>
-            <w:instrText xml:space="preserve"> SEQ Figure \* ARABIC </w:instrText>
-          </w:r>
-          <w:r>
-            <w:fldChar w:fldCharType="separate"/>
+          <w:fldSimple w:instr=" SEQ Figure \* ARABIC ">
+            <w:r>
+              <w:rPr>
+                <w:noProof/>
+              </w:rPr>
+              <w:t>9</w:t>
+            </w:r>
+          </w:fldSimple>
+          <w:r>
+            <w:t xml:space="preserve"> - Screenshot showing remaining branches. The MissingDocs branch is missing since it was deleted</w:t>
           </w:r>
           <w:r>
             <w:rPr>
               <w:noProof/>
             </w:rPr>
-            <w:t>9</w:t>
-          </w:r>
+            <w:t xml:space="preserve"> after successfully merging the branch to main.</w:t>
+          </w:r>
+        </w:p>
+        <w:p>
+          <w:pPr>
+            <w:keepNext/>
+            <w:jc w:val="center"/>
+          </w:pPr>
           <w:r>
             <w:rPr>
               <w:noProof/>
             </w:rPr>
-            <w:fldChar w:fldCharType="end"/>
-          </w:r>
-          <w:r>
-            <w:t xml:space="preserve"> - Screenshot showing remaining branches. The </w:t>
-          </w:r>
-          <w:proofErr w:type="spellStart"/>
-          <w:r>
-            <w:t>MissingDocs</w:t>
-          </w:r>
-          <w:proofErr w:type="spellEnd"/>
-          <w:r>
-            <w:t xml:space="preserve"> branch is missing since it was deleted</w:t>
+            <w:drawing>
+              <wp:inline distT="0" distB="0" distL="0" distR="0" wp14:anchorId="68621D92" wp14:editId="5383F4AA">
+                <wp:extent cx="4723809" cy="3419048"/>
+                <wp:effectExtent l="133350" t="114300" r="133985" b="162560"/>
+                <wp:docPr id="565021232" name="Picture 1"/>
+                <wp:cNvGraphicFramePr>
+                  <a:graphicFrameLocks xmlns:a="http://schemas.openxmlformats.org/drawingml/2006/main" noChangeAspect="1"/>
+                </wp:cNvGraphicFramePr>
+                <a:graphic xmlns:a="http://schemas.openxmlformats.org/drawingml/2006/main">
+                  <a:graphicData uri="http://schemas.openxmlformats.org/drawingml/2006/picture">
+                    <pic:pic xmlns:pic="http://schemas.openxmlformats.org/drawingml/2006/picture">
+                      <pic:nvPicPr>
+                        <pic:cNvPr id="565021232" name=""/>
+                        <pic:cNvPicPr/>
+                      </pic:nvPicPr>
+                      <pic:blipFill>
+                        <a:blip r:embed="rId18"/>
+                        <a:stretch>
+                          <a:fillRect/>
+                        </a:stretch>
+                      </pic:blipFill>
+                      <pic:spPr>
+                        <a:xfrm>
+                          <a:off x="0" y="0"/>
+                          <a:ext cx="4723809" cy="3419048"/>
+                        </a:xfrm>
+                        <a:prstGeom prst="rect">
+                          <a:avLst/>
+                        </a:prstGeom>
+                        <a:solidFill>
+                          <a:srgbClr val="FFFFFF">
+                            <a:shade val="85000"/>
+                          </a:srgbClr>
+                        </a:solidFill>
+                        <a:ln w="88900" cap="sq">
+                          <a:solidFill>
+                            <a:srgbClr val="FFFFFF"/>
+                          </a:solidFill>
+                          <a:miter lim="800000"/>
+                        </a:ln>
+                        <a:effectLst>
+                          <a:outerShdw blurRad="55000" dist="18000" dir="5400000" algn="tl" rotWithShape="0">
+                            <a:srgbClr val="000000">
+                              <a:alpha val="40000"/>
+                            </a:srgbClr>
+                          </a:outerShdw>
+                        </a:effectLst>
+                        <a:scene3d>
+                          <a:camera prst="orthographicFront"/>
+                          <a:lightRig rig="twoPt" dir="t">
+                            <a:rot lat="0" lon="0" rev="7200000"/>
+                          </a:lightRig>
+                        </a:scene3d>
+                        <a:sp3d>
+                          <a:bevelT w="25400" h="19050"/>
+                          <a:contourClr>
+                            <a:srgbClr val="FFFFFF"/>
+                          </a:contourClr>
+                        </a:sp3d>
+                      </pic:spPr>
+                    </pic:pic>
+                  </a:graphicData>
+                </a:graphic>
+              </wp:inline>
+            </w:drawing>
+          </w:r>
+        </w:p>
+        <w:p>
+          <w:pPr>
+            <w:pStyle w:val="Caption"/>
+            <w:jc w:val="center"/>
+          </w:pPr>
+          <w:r>
+            <w:t xml:space="preserve">Figure </w:t>
+          </w:r>
+          <w:fldSimple w:instr=" SEQ Figure \* ARABIC ">
+            <w:r>
+              <w:rPr>
+                <w:noProof/>
+              </w:rPr>
+              <w:t>10</w:t>
+            </w:r>
+          </w:fldSimple>
+          <w:r>
+            <w:t xml:space="preserve"> - Screenshot showing difference between local and </w:t>
           </w:r>
           <w:r>
             <w:rPr>
               <w:noProof/>
             </w:rPr>
-            <w:t xml:space="preserve"> after successfully merging the branch to main.</w:t>
-          </w:r>
-        </w:p>
-        <w:p/>
+            <w:t>remote repositories. No differences were found.</w:t>
+          </w:r>
+        </w:p>
         <w:p/>
         <w:p>
           <w:pPr>
@@ -1934,6 +1873,7 @@
           <w:sz w:val="24"/>
           <w:u w:val="single"/>
         </w:rPr>
+        <w:lastRenderedPageBreak/>
         <w:t>Conclusion</w:t>
       </w:r>
     </w:p>
@@ -1946,7 +1886,6 @@
         <w:placeholder>
           <w:docPart w:val="570BD6FF781341409B815F892E05D826"/>
         </w:placeholder>
-        <w:showingPlcHdr/>
         <w15:color w:val="3366FF"/>
       </w:sdtPr>
       <w:sdtEndPr>
@@ -1965,10 +1904,99 @@
           </w:pPr>
           <w:r>
             <w:rPr>
-              <w:rStyle w:val="PlaceholderText"/>
-              <w:rFonts w:ascii="Segoe UI" w:hAnsi="Segoe UI" w:cs="Segoe UI"/>
-            </w:rPr>
-            <w:t>Enter your answer here. Use 2-4 sentences.</w:t>
+              <w:rStyle w:val="Style1"/>
+            </w:rPr>
+            <w:t xml:space="preserve">In this assignment the student was able to </w:t>
+          </w:r>
+          <w:r>
+            <w:rPr>
+              <w:rStyle w:val="Style1"/>
+            </w:rPr>
+            <w:t xml:space="preserve">implement a Java class with separate methods for input and calculation. </w:t>
+          </w:r>
+          <w:r>
+            <w:rPr>
+              <w:rStyle w:val="Style1"/>
+            </w:rPr>
+            <w:t>While straightforward, the assignment was not without challenges. Throughout the project, the student maintained the Word file</w:t>
+          </w:r>
+          <w:r>
+            <w:rPr>
+              <w:rStyle w:val="Style1"/>
+            </w:rPr>
+            <w:t xml:space="preserve"> containing screenshots</w:t>
+          </w:r>
+          <w:r>
+            <w:rPr>
+              <w:rStyle w:val="Style1"/>
+            </w:rPr>
+            <w:t xml:space="preserve"> within the repository to track changes. </w:t>
+          </w:r>
+          <w:r>
+            <w:rPr>
+              <w:rStyle w:val="Style1"/>
+            </w:rPr>
+            <w:t xml:space="preserve">Once the separate branch was complete and pulled into the main branch, the </w:t>
+          </w:r>
+          <w:r>
+            <w:rPr>
+              <w:rStyle w:val="Style1"/>
+            </w:rPr>
+            <w:t>Word file continued to be updated</w:t>
+          </w:r>
+          <w:r>
+            <w:rPr>
+              <w:rStyle w:val="Style1"/>
+            </w:rPr>
+            <w:t xml:space="preserve"> within the separate branch</w:t>
+          </w:r>
+          <w:r>
+            <w:rPr>
+              <w:rStyle w:val="Style1"/>
+            </w:rPr>
+            <w:t xml:space="preserve"> logging successful push and merge messages</w:t>
+          </w:r>
+          <w:r>
+            <w:rPr>
+              <w:rStyle w:val="Style1"/>
+            </w:rPr>
+            <w:t>. Upon merging, changes applied to the Word file were rejected</w:t>
+          </w:r>
+          <w:r>
+            <w:rPr>
+              <w:rStyle w:val="Style1"/>
+            </w:rPr>
+            <w:t xml:space="preserve"> via git</w:t>
+          </w:r>
+          <w:r>
+            <w:rPr>
+              <w:rStyle w:val="Style1"/>
+            </w:rPr>
+            <w:t>. The student had to “shelf” the document</w:t>
+          </w:r>
+          <w:r>
+            <w:rPr>
+              <w:rStyle w:val="Style1"/>
+            </w:rPr>
+            <w:t xml:space="preserve"> within the IDE and commit changes afterward. </w:t>
+          </w:r>
+          <w:r>
+            <w:rPr>
+              <w:rStyle w:val="Style1"/>
+            </w:rPr>
+            <w:t xml:space="preserve">Once the previous document was shelved and replaced with the newer version, changes appeared to sync normally. </w:t>
+          </w:r>
+          <w:r>
+            <w:rPr>
+              <w:rStyle w:val="Style1"/>
+            </w:rPr>
+            <w:t>Moving forward, Word documents must be updated within the main branch only</w:t>
+          </w:r>
+          <w:r>
+            <w:rPr>
+              <w:rStyle w:val="Style1"/>
+            </w:rPr>
+            <w:t xml:space="preserve"> or ignored via git.</w:t>
           </w:r>
         </w:p>
       </w:sdtContent>
@@ -1982,7 +2010,7 @@
     </w:p>
     <w:p/>
     <w:sectPr>
-      <w:footerReference w:type="default" r:id="rId18"/>
+      <w:footerReference w:type="default" r:id="rId19"/>
       <w:pgSz w:w="12240" w:h="15840"/>
       <w:pgMar w:top="1080" w:right="1080" w:bottom="1080" w:left="1080" w:header="720" w:footer="720" w:gutter="0"/>
       <w:cols w:space="720"/>

</xml_diff>

<commit_message>
Modification made to conclusion statement.
</commit_message>
<xml_diff>
--- a/Fibonacci/[CEN 4802C] Software Int Config and Test  - Assignment 2.docx
+++ b/Fibonacci/[CEN 4802C] Software Int Config and Test  - Assignment 2.docx
@@ -875,14 +875,27 @@
           <w:r>
             <w:t xml:space="preserve">Figure </w:t>
           </w:r>
-          <w:fldSimple w:instr=" SEQ Figure \* ARABIC ">
-            <w:r>
-              <w:rPr>
-                <w:noProof/>
-              </w:rPr>
-              <w:t>1</w:t>
-            </w:r>
-          </w:fldSimple>
+          <w:r>
+            <w:fldChar w:fldCharType="begin"/>
+          </w:r>
+          <w:r>
+            <w:instrText xml:space="preserve"> SEQ Figure \* ARABIC </w:instrText>
+          </w:r>
+          <w:r>
+            <w:fldChar w:fldCharType="separate"/>
+          </w:r>
+          <w:r>
+            <w:rPr>
+              <w:noProof/>
+            </w:rPr>
+            <w:t>1</w:t>
+          </w:r>
+          <w:r>
+            <w:rPr>
+              <w:noProof/>
+            </w:rPr>
+            <w:fldChar w:fldCharType="end"/>
+          </w:r>
           <w:r>
             <w:t xml:space="preserve"> - Screenshot of successful calculation of the Fibonacci sequence.</w:t>
           </w:r>
@@ -994,14 +1007,27 @@
           <w:r>
             <w:t xml:space="preserve">Figure </w:t>
           </w:r>
-          <w:fldSimple w:instr=" SEQ Figure \* ARABIC ">
-            <w:r>
-              <w:rPr>
-                <w:noProof/>
-              </w:rPr>
-              <w:t>2</w:t>
-            </w:r>
-          </w:fldSimple>
+          <w:r>
+            <w:fldChar w:fldCharType="begin"/>
+          </w:r>
+          <w:r>
+            <w:instrText xml:space="preserve"> SEQ Figure \* ARABIC </w:instrText>
+          </w:r>
+          <w:r>
+            <w:fldChar w:fldCharType="separate"/>
+          </w:r>
+          <w:r>
+            <w:rPr>
+              <w:noProof/>
+            </w:rPr>
+            <w:t>2</w:t>
+          </w:r>
+          <w:r>
+            <w:rPr>
+              <w:noProof/>
+            </w:rPr>
+            <w:fldChar w:fldCharType="end"/>
+          </w:r>
           <w:r>
             <w:t xml:space="preserve"> - Screenshot showing Main class</w:t>
           </w:r>
@@ -1096,14 +1122,27 @@
           <w:r>
             <w:t xml:space="preserve">Figure </w:t>
           </w:r>
-          <w:fldSimple w:instr=" SEQ Figure \* ARABIC ">
-            <w:r>
-              <w:rPr>
-                <w:noProof/>
-              </w:rPr>
-              <w:t>3</w:t>
-            </w:r>
-          </w:fldSimple>
+          <w:r>
+            <w:fldChar w:fldCharType="begin"/>
+          </w:r>
+          <w:r>
+            <w:instrText xml:space="preserve"> SEQ Figure \* ARABIC </w:instrText>
+          </w:r>
+          <w:r>
+            <w:fldChar w:fldCharType="separate"/>
+          </w:r>
+          <w:r>
+            <w:rPr>
+              <w:noProof/>
+            </w:rPr>
+            <w:t>3</w:t>
+          </w:r>
+          <w:r>
+            <w:rPr>
+              <w:noProof/>
+            </w:rPr>
+            <w:fldChar w:fldCharType="end"/>
+          </w:r>
           <w:r>
             <w:t xml:space="preserve"> - Newly created issue logged in GitHub.</w:t>
           </w:r>
@@ -1193,14 +1232,30 @@
           <w:r>
             <w:t xml:space="preserve">Figure </w:t>
           </w:r>
-          <w:fldSimple w:instr=" SEQ Figure \* ARABIC ">
-            <w:r>
-              <w:rPr>
-                <w:noProof/>
-              </w:rPr>
-              <w:t>4</w:t>
-            </w:r>
-          </w:fldSimple>
+          <w:r>
+            <w:fldChar w:fldCharType="begin"/>
+          </w:r>
+          <w:r>
+            <w:instrText xml:space="preserve"> SEQ Figure</w:instrText>
+          </w:r>
+          <w:r>
+            <w:instrText xml:space="preserve"> \* ARABIC </w:instrText>
+          </w:r>
+          <w:r>
+            <w:fldChar w:fldCharType="separate"/>
+          </w:r>
+          <w:r>
+            <w:rPr>
+              <w:noProof/>
+            </w:rPr>
+            <w:t>4</w:t>
+          </w:r>
+          <w:r>
+            <w:rPr>
+              <w:noProof/>
+            </w:rPr>
+            <w:fldChar w:fldCharType="end"/>
+          </w:r>
           <w:r>
             <w:t xml:space="preserve"> - Screenshot showing new branch created to address missing documentation issue.</w:t>
           </w:r>
@@ -1310,16 +1365,37 @@
           <w:r>
             <w:t xml:space="preserve">Figure </w:t>
           </w:r>
-          <w:fldSimple w:instr=" SEQ Figure \* ARABIC ">
-            <w:r>
-              <w:rPr>
-                <w:noProof/>
-              </w:rPr>
-              <w:t>5</w:t>
-            </w:r>
-          </w:fldSimple>
-          <w:r>
-            <w:t xml:space="preserve"> - Screenshot showing Main.java class updated in the MissingDocs branch. Note the status message above stating the branch is 2 commits ahead of the main branch.</w:t>
+          <w:r>
+            <w:fldChar w:fldCharType="begin"/>
+          </w:r>
+          <w:r>
+            <w:instrText xml:space="preserve"> SEQ Figure \* ARABIC </w:instrText>
+          </w:r>
+          <w:r>
+            <w:fldChar w:fldCharType="separate"/>
+          </w:r>
+          <w:r>
+            <w:rPr>
+              <w:noProof/>
+            </w:rPr>
+            <w:t>5</w:t>
+          </w:r>
+          <w:r>
+            <w:rPr>
+              <w:noProof/>
+            </w:rPr>
+            <w:fldChar w:fldCharType="end"/>
+          </w:r>
+          <w:r>
+            <w:t xml:space="preserve"> - Screenshot showing Main.java class updated in the </w:t>
+          </w:r>
+          <w:proofErr w:type="spellStart"/>
+          <w:r>
+            <w:t>MissingDocs</w:t>
+          </w:r>
+          <w:proofErr w:type="spellEnd"/>
+          <w:r>
+            <w:t xml:space="preserve"> branch. Note the status message above stating the branch is 2 commits ahead of the main branch.</w:t>
           </w:r>
         </w:p>
         <w:p>
@@ -1427,16 +1503,37 @@
           <w:r>
             <w:t xml:space="preserve">Figure </w:t>
           </w:r>
-          <w:fldSimple w:instr=" SEQ Figure \* ARABIC ">
-            <w:r>
-              <w:rPr>
-                <w:noProof/>
-              </w:rPr>
-              <w:t>6</w:t>
-            </w:r>
-          </w:fldSimple>
-          <w:r>
-            <w:t xml:space="preserve"> - Screenshot demonstrating a newly created pull request for the MissingDocs branch merge into the main branch.</w:t>
+          <w:r>
+            <w:fldChar w:fldCharType="begin"/>
+          </w:r>
+          <w:r>
+            <w:instrText xml:space="preserve"> SEQ Figure \* ARABIC </w:instrText>
+          </w:r>
+          <w:r>
+            <w:fldChar w:fldCharType="separate"/>
+          </w:r>
+          <w:r>
+            <w:rPr>
+              <w:noProof/>
+            </w:rPr>
+            <w:t>6</w:t>
+          </w:r>
+          <w:r>
+            <w:rPr>
+              <w:noProof/>
+            </w:rPr>
+            <w:fldChar w:fldCharType="end"/>
+          </w:r>
+          <w:r>
+            <w:t xml:space="preserve"> - Screenshot demonstrating a newly created pull request for the </w:t>
+          </w:r>
+          <w:proofErr w:type="spellStart"/>
+          <w:r>
+            <w:t>MissingDocs</w:t>
+          </w:r>
+          <w:proofErr w:type="spellEnd"/>
+          <w:r>
+            <w:t xml:space="preserve"> branch merge into the main branch.</w:t>
           </w:r>
         </w:p>
         <w:p/>
@@ -1523,16 +1620,37 @@
           <w:r>
             <w:t xml:space="preserve">Figure </w:t>
           </w:r>
-          <w:fldSimple w:instr=" SEQ Figure \* ARABIC ">
-            <w:r>
-              <w:rPr>
-                <w:noProof/>
-              </w:rPr>
-              <w:t>7</w:t>
-            </w:r>
-          </w:fldSimple>
-          <w:r>
-            <w:t xml:space="preserve"> - Screenshot containing side by side comparison of main and MissingDocs branches. Newly added code is </w:t>
+          <w:r>
+            <w:fldChar w:fldCharType="begin"/>
+          </w:r>
+          <w:r>
+            <w:instrText xml:space="preserve"> SEQ Figure \* ARABIC </w:instrText>
+          </w:r>
+          <w:r>
+            <w:fldChar w:fldCharType="separate"/>
+          </w:r>
+          <w:r>
+            <w:rPr>
+              <w:noProof/>
+            </w:rPr>
+            <w:t>7</w:t>
+          </w:r>
+          <w:r>
+            <w:rPr>
+              <w:noProof/>
+            </w:rPr>
+            <w:fldChar w:fldCharType="end"/>
+          </w:r>
+          <w:r>
+            <w:t xml:space="preserve"> - Screenshot containing side by side comparison of main and </w:t>
+          </w:r>
+          <w:proofErr w:type="spellStart"/>
+          <w:r>
+            <w:t>MissingDocs</w:t>
+          </w:r>
+          <w:proofErr w:type="spellEnd"/>
+          <w:r>
+            <w:t xml:space="preserve"> branches. Newly added code is </w:t>
           </w:r>
           <w:r>
             <w:t>highlighted</w:t>
@@ -1626,16 +1744,37 @@
           <w:r>
             <w:t xml:space="preserve">Figure </w:t>
           </w:r>
-          <w:fldSimple w:instr=" SEQ Figure \* ARABIC ">
-            <w:r>
-              <w:rPr>
-                <w:noProof/>
-              </w:rPr>
-              <w:t>8</w:t>
-            </w:r>
-          </w:fldSimple>
-          <w:r>
-            <w:t xml:space="preserve"> - Screenshot showing both main and MissingDocs branches were merged successfully.</w:t>
+          <w:r>
+            <w:fldChar w:fldCharType="begin"/>
+          </w:r>
+          <w:r>
+            <w:instrText xml:space="preserve"> SEQ Figure \* ARABIC </w:instrText>
+          </w:r>
+          <w:r>
+            <w:fldChar w:fldCharType="separate"/>
+          </w:r>
+          <w:r>
+            <w:rPr>
+              <w:noProof/>
+            </w:rPr>
+            <w:t>8</w:t>
+          </w:r>
+          <w:r>
+            <w:rPr>
+              <w:noProof/>
+            </w:rPr>
+            <w:fldChar w:fldCharType="end"/>
+          </w:r>
+          <w:r>
+            <w:t xml:space="preserve"> - Screenshot showing both main and </w:t>
+          </w:r>
+          <w:proofErr w:type="spellStart"/>
+          <w:r>
+            <w:t>MissingDocs</w:t>
+          </w:r>
+          <w:proofErr w:type="spellEnd"/>
+          <w:r>
+            <w:t xml:space="preserve"> branches were merged successfully.</w:t>
           </w:r>
         </w:p>
         <w:p/>
@@ -1727,16 +1866,37 @@
           <w:r>
             <w:t xml:space="preserve">Figure </w:t>
           </w:r>
-          <w:fldSimple w:instr=" SEQ Figure \* ARABIC ">
-            <w:r>
-              <w:rPr>
-                <w:noProof/>
-              </w:rPr>
-              <w:t>9</w:t>
-            </w:r>
-          </w:fldSimple>
-          <w:r>
-            <w:t xml:space="preserve"> - Screenshot showing remaining branches. The MissingDocs branch is missing since it was deleted</w:t>
+          <w:r>
+            <w:fldChar w:fldCharType="begin"/>
+          </w:r>
+          <w:r>
+            <w:instrText xml:space="preserve"> SEQ Figure \* ARABIC </w:instrText>
+          </w:r>
+          <w:r>
+            <w:fldChar w:fldCharType="separate"/>
+          </w:r>
+          <w:r>
+            <w:rPr>
+              <w:noProof/>
+            </w:rPr>
+            <w:t>9</w:t>
+          </w:r>
+          <w:r>
+            <w:rPr>
+              <w:noProof/>
+            </w:rPr>
+            <w:fldChar w:fldCharType="end"/>
+          </w:r>
+          <w:r>
+            <w:t xml:space="preserve"> - Screenshot showing remaining branches. The </w:t>
+          </w:r>
+          <w:proofErr w:type="spellStart"/>
+          <w:r>
+            <w:t>MissingDocs</w:t>
+          </w:r>
+          <w:proofErr w:type="spellEnd"/>
+          <w:r>
+            <w:t xml:space="preserve"> branch is missing since it was deleted</w:t>
           </w:r>
           <w:r>
             <w:rPr>
@@ -1829,14 +1989,27 @@
           <w:r>
             <w:t xml:space="preserve">Figure </w:t>
           </w:r>
-          <w:fldSimple w:instr=" SEQ Figure \* ARABIC ">
-            <w:r>
-              <w:rPr>
-                <w:noProof/>
-              </w:rPr>
-              <w:t>10</w:t>
-            </w:r>
-          </w:fldSimple>
+          <w:r>
+            <w:fldChar w:fldCharType="begin"/>
+          </w:r>
+          <w:r>
+            <w:instrText xml:space="preserve"> SEQ Figure \* ARABIC </w:instrText>
+          </w:r>
+          <w:r>
+            <w:fldChar w:fldCharType="separate"/>
+          </w:r>
+          <w:r>
+            <w:rPr>
+              <w:noProof/>
+            </w:rPr>
+            <w:t>10</w:t>
+          </w:r>
+          <w:r>
+            <w:rPr>
+              <w:noProof/>
+            </w:rPr>
+            <w:fldChar w:fldCharType="end"/>
+          </w:r>
           <w:r>
             <w:t xml:space="preserve"> - Screenshot showing difference between local and </w:t>
           </w:r>
@@ -1990,7 +2163,7 @@
             <w:rPr>
               <w:rStyle w:val="Style1"/>
             </w:rPr>
-            <w:t>Moving forward, Word documents must be updated within the main branch only</w:t>
+            <w:t>Moving forward, Word documents must be updated within the main branch</w:t>
           </w:r>
           <w:r>
             <w:rPr>
@@ -1998,6 +2171,225 @@
             </w:rPr>
             <w:t xml:space="preserve"> or ignored via git.</w:t>
           </w:r>
+          <w:r>
+            <w:rPr>
+              <w:rStyle w:val="Style1"/>
+            </w:rPr>
+            <w:t xml:space="preserve"> Document changes should not be done in a branch that will ultimately be deleted.</w:t>
+          </w:r>
+        </w:p>
+        <w:p>
+          <w:pPr>
+            <w:rPr>
+              <w:rStyle w:val="Style1"/>
+            </w:rPr>
+          </w:pPr>
+          <w:r>
+            <w:rPr>
+              <w:rStyle w:val="Style1"/>
+            </w:rPr>
+            <w:t xml:space="preserve">Something else to note, briefly mentioned in the </w:t>
+          </w:r>
+          <w:proofErr w:type="spellStart"/>
+          <w:r>
+            <w:rPr>
+              <w:rStyle w:val="Style1"/>
+            </w:rPr>
+            <w:t>JavaDoc</w:t>
+          </w:r>
+          <w:proofErr w:type="spellEnd"/>
+          <w:r>
+            <w:rPr>
+              <w:rStyle w:val="Style1"/>
+            </w:rPr>
+            <w:t xml:space="preserve"> text</w:t>
+          </w:r>
+          <w:r>
+            <w:rPr>
+              <w:rStyle w:val="Style1"/>
+            </w:rPr>
+            <w:t>,</w:t>
+          </w:r>
+          <w:r>
+            <w:rPr>
+              <w:rStyle w:val="Style1"/>
+            </w:rPr>
+            <w:t xml:space="preserve"> was the </w:t>
+          </w:r>
+          <w:r>
+            <w:rPr>
+              <w:rStyle w:val="Style1"/>
+            </w:rPr>
+            <w:t>upper limit of 46 for the n</w:t>
+          </w:r>
+          <w:r>
+            <w:rPr>
+              <w:rStyle w:val="Style1"/>
+            </w:rPr>
+            <w:t xml:space="preserve"> </w:t>
+          </w:r>
+          <w:r>
+            <w:rPr>
+              <w:rStyle w:val="Style1"/>
+            </w:rPr>
+            <w:t xml:space="preserve">value input into the Fibonacci sequence. This value </w:t>
+          </w:r>
+          <w:r>
+            <w:rPr>
+              <w:rStyle w:val="Style1"/>
+            </w:rPr>
+            <w:t xml:space="preserve">is the last value before integer sequence(n) value exceeds </w:t>
+          </w:r>
+          <w:r>
+            <w:rPr>
+              <w:rStyle w:val="Style1"/>
+            </w:rPr>
+            <w:t>2147483647</w:t>
+          </w:r>
+          <w:r>
+            <w:rPr>
+              <w:rStyle w:val="Style1"/>
+            </w:rPr>
+            <w:t>, the upper limit of an integer variable</w:t>
+          </w:r>
+          <w:r>
+            <w:rPr>
+              <w:rStyle w:val="Style1"/>
+            </w:rPr>
+            <w:t xml:space="preserve">. </w:t>
+          </w:r>
+          <w:r>
+            <w:rPr>
+              <w:rStyle w:val="Style1"/>
+            </w:rPr>
+            <w:t>In future development, proper J</w:t>
+          </w:r>
+          <w:r>
+            <w:rPr>
+              <w:rStyle w:val="Style1"/>
+            </w:rPr>
+            <w:t>U</w:t>
+          </w:r>
+          <w:r>
+            <w:rPr>
+              <w:rStyle w:val="Style1"/>
+            </w:rPr>
+            <w:t xml:space="preserve">nit tests should be implemented to determine maximum values. </w:t>
+          </w:r>
+          <w:r>
+            <w:rPr>
+              <w:rStyle w:val="Style1"/>
+            </w:rPr>
+            <w:t xml:space="preserve">In this case, </w:t>
+          </w:r>
+          <w:r>
+            <w:rPr>
+              <w:rStyle w:val="Style1"/>
+            </w:rPr>
+            <w:t>testing was done manually until the student noticed an error in the F</w:t>
+          </w:r>
+          <w:r>
+            <w:rPr>
+              <w:rStyle w:val="Style1"/>
+            </w:rPr>
+            <w:t>i</w:t>
+          </w:r>
+          <w:r>
+            <w:rPr>
+              <w:rStyle w:val="Style1"/>
+            </w:rPr>
+            <w:t xml:space="preserve">bonacci sequence output, where a negative number was provided. </w:t>
+          </w:r>
+          <w:r>
+            <w:rPr>
+              <w:rStyle w:val="Style1"/>
+            </w:rPr>
+            <w:t xml:space="preserve">Additionally, the </w:t>
+          </w:r>
+          <w:r>
+            <w:rPr>
+              <w:rStyle w:val="Style1"/>
+            </w:rPr>
+            <w:t>integer data type should be replaced with</w:t>
+          </w:r>
+          <w:r>
+            <w:rPr>
+              <w:rStyle w:val="Style1"/>
+            </w:rPr>
+            <w:t xml:space="preserve"> a</w:t>
+          </w:r>
+          <w:r>
+            <w:rPr>
+              <w:rStyle w:val="Style1"/>
+            </w:rPr>
+            <w:t xml:space="preserve"> </w:t>
+          </w:r>
+          <w:r>
+            <w:rPr>
+              <w:rStyle w:val="Style1"/>
+            </w:rPr>
+            <w:t>long data type</w:t>
+          </w:r>
+          <w:r>
+            <w:rPr>
+              <w:rStyle w:val="Style1"/>
+            </w:rPr>
+            <w:t xml:space="preserve"> variable,</w:t>
+          </w:r>
+          <w:r>
+            <w:rPr>
+              <w:rStyle w:val="Style1"/>
+            </w:rPr>
+            <w:t xml:space="preserve"> depending on the upper values expected for input into the sequence method. </w:t>
+          </w:r>
+          <w:r>
+            <w:rPr>
+              <w:rStyle w:val="Style1"/>
+            </w:rPr>
+            <w:t xml:space="preserve">Using a long data type variable would allow the Fibonacci sequence to have a maximum value of </w:t>
+          </w:r>
+          <w:r>
+            <w:rPr>
+              <w:rStyle w:val="Style1"/>
+            </w:rPr>
+            <w:t>9223372036854775807</w:t>
+          </w:r>
+          <w:r>
+            <w:rPr>
+              <w:rStyle w:val="Style1"/>
+            </w:rPr>
+            <w:t>.</w:t>
+          </w:r>
+        </w:p>
+        <w:p>
+          <w:pPr>
+            <w:rPr>
+              <w:rStyle w:val="Style1"/>
+            </w:rPr>
+          </w:pPr>
+        </w:p>
+        <w:p>
+          <w:pPr>
+            <w:rPr>
+              <w:rStyle w:val="Style1"/>
+            </w:rPr>
+          </w:pPr>
+          <w:r>
+            <w:rPr>
+              <w:rStyle w:val="Style1"/>
+            </w:rPr>
+            <w:t xml:space="preserve">Source: </w:t>
+          </w:r>
+          <w:hyperlink r:id="rId19" w:history="1">
+            <w:r>
+              <w:rPr>
+                <w:rStyle w:val="Hyperlink"/>
+                <w:rFonts w:ascii="Segoe UI" w:hAnsi="Segoe UI"/>
+                <w:sz w:val="24"/>
+              </w:rPr>
+              <w:t>https://www.w3schools.com/java/java_data_types.asp</w:t>
+            </w:r>
+          </w:hyperlink>
         </w:p>
       </w:sdtContent>
     </w:sdt>
@@ -2010,7 +2402,7 @@
     </w:p>
     <w:p/>
     <w:sectPr>
-      <w:footerReference w:type="default" r:id="rId19"/>
+      <w:footerReference w:type="default" r:id="rId20"/>
       <w:pgSz w:w="12240" w:h="15840"/>
       <w:pgMar w:top="1080" w:right="1080" w:bottom="1080" w:left="1080" w:header="720" w:footer="720" w:gutter="0"/>
       <w:cols w:space="720"/>

</xml_diff>